<commit_message>
Se graga alcance de desarrollo WEB y APP
</commit_message>
<xml_diff>
--- a/Documentacion/Version 1.2 Anteproyecto_Oficial.docx
+++ b/Documentacion/Version 1.2 Anteproyecto_Oficial.docx
@@ -163,6 +163,8 @@
           <w:szCs w:val="24"/>
         </w:rPr>
       </w:pPr>
+      <w:bookmarkStart w:id="0" w:name="_GoBack"/>
+      <w:bookmarkEnd w:id="0"/>
     </w:p>
     <w:p>
       <w:pPr>
@@ -520,14 +522,10 @@
             <w:tabs>
               <w:tab w:val="right" w:leader="dot" w:pos="8828"/>
             </w:tabs>
-            <w:spacing w:line="480" w:lineRule="auto"/>
             <w:rPr>
-              <w:rFonts w:asciiTheme="minorHAnsi" w:eastAsiaTheme="minorEastAsia" w:hAnsiTheme="minorHAnsi" w:cstheme="minorBidi"/>
+              <w:rFonts w:ascii="Times New Roman" w:eastAsiaTheme="minorEastAsia" w:hAnsi="Times New Roman" w:cs="Times New Roman"/>
               <w:noProof/>
               <w:color w:val="auto"/>
-              <w:sz w:val="24"/>
-              <w:szCs w:val="24"/>
-              <w:lang w:val="es-ES" w:eastAsia="es-ES"/>
             </w:rPr>
           </w:pPr>
           <w:r>
@@ -554,76 +552,68 @@
             </w:rPr>
             <w:fldChar w:fldCharType="separate"/>
           </w:r>
-          <w:hyperlink w:anchor="_Toc475975009" w:history="1">
+          <w:hyperlink w:anchor="_Toc477390448" w:history="1">
             <w:r>
               <w:rPr>
                 <w:rStyle w:val="Hipervnculo"/>
                 <w:rFonts w:ascii="Times New Roman" w:hAnsi="Times New Roman" w:cs="Times New Roman"/>
+                <w:b/>
                 <w:noProof/>
-                <w:sz w:val="24"/>
-                <w:szCs w:val="24"/>
               </w:rPr>
               <w:t>Título</w:t>
             </w:r>
             <w:r>
               <w:rPr>
+                <w:rFonts w:ascii="Times New Roman" w:hAnsi="Times New Roman" w:cs="Times New Roman"/>
                 <w:noProof/>
                 <w:webHidden/>
-                <w:sz w:val="24"/>
-                <w:szCs w:val="24"/>
               </w:rPr>
               <w:tab/>
             </w:r>
             <w:r>
               <w:rPr>
+                <w:rFonts w:ascii="Times New Roman" w:hAnsi="Times New Roman" w:cs="Times New Roman"/>
                 <w:noProof/>
                 <w:webHidden/>
-                <w:sz w:val="24"/>
-                <w:szCs w:val="24"/>
               </w:rPr>
               <w:fldChar w:fldCharType="begin"/>
             </w:r>
             <w:r>
               <w:rPr>
+                <w:rFonts w:ascii="Times New Roman" w:hAnsi="Times New Roman" w:cs="Times New Roman"/>
                 <w:noProof/>
                 <w:webHidden/>
-                <w:sz w:val="24"/>
-                <w:szCs w:val="24"/>
-              </w:rPr>
-              <w:instrText xml:space="preserve"> PAGEREF _Toc475975009 \h </w:instrText>
+              </w:rPr>
+              <w:instrText xml:space="preserve"> PAGEREF _Toc477390448 \h </w:instrText>
             </w:r>
             <w:r>
               <w:rPr>
+                <w:rFonts w:ascii="Times New Roman" w:hAnsi="Times New Roman" w:cs="Times New Roman"/>
                 <w:noProof/>
                 <w:webHidden/>
-                <w:sz w:val="24"/>
-                <w:szCs w:val="24"/>
               </w:rPr>
             </w:r>
             <w:r>
               <w:rPr>
+                <w:rFonts w:ascii="Times New Roman" w:hAnsi="Times New Roman" w:cs="Times New Roman"/>
                 <w:noProof/>
                 <w:webHidden/>
-                <w:sz w:val="24"/>
-                <w:szCs w:val="24"/>
               </w:rPr>
               <w:fldChar w:fldCharType="separate"/>
             </w:r>
             <w:r>
               <w:rPr>
+                <w:rFonts w:ascii="Times New Roman" w:hAnsi="Times New Roman" w:cs="Times New Roman"/>
                 <w:noProof/>
                 <w:webHidden/>
-                <w:sz w:val="24"/>
-                <w:szCs w:val="24"/>
               </w:rPr>
               <w:t>1</w:t>
             </w:r>
             <w:r>
               <w:rPr>
+                <w:rFonts w:ascii="Times New Roman" w:hAnsi="Times New Roman" w:cs="Times New Roman"/>
                 <w:noProof/>
                 <w:webHidden/>
-                <w:sz w:val="24"/>
-                <w:szCs w:val="24"/>
               </w:rPr>
               <w:fldChar w:fldCharType="end"/>
             </w:r>
@@ -635,86 +625,74 @@
             <w:tabs>
               <w:tab w:val="right" w:leader="dot" w:pos="8828"/>
             </w:tabs>
-            <w:spacing w:line="480" w:lineRule="auto"/>
             <w:rPr>
-              <w:rFonts w:asciiTheme="minorHAnsi" w:eastAsiaTheme="minorEastAsia" w:hAnsiTheme="minorHAnsi" w:cstheme="minorBidi"/>
+              <w:rFonts w:ascii="Times New Roman" w:eastAsiaTheme="minorEastAsia" w:hAnsi="Times New Roman" w:cs="Times New Roman"/>
               <w:noProof/>
               <w:color w:val="auto"/>
-              <w:sz w:val="24"/>
-              <w:szCs w:val="24"/>
-              <w:lang w:val="es-ES" w:eastAsia="es-ES"/>
             </w:rPr>
           </w:pPr>
-          <w:hyperlink w:anchor="_Toc475975010" w:history="1">
+          <w:hyperlink w:anchor="_Toc477390449" w:history="1">
             <w:r>
               <w:rPr>
                 <w:rStyle w:val="Hipervnculo"/>
                 <w:rFonts w:ascii="Times New Roman" w:hAnsi="Times New Roman" w:cs="Times New Roman"/>
+                <w:b/>
                 <w:noProof/>
-                <w:sz w:val="24"/>
-                <w:szCs w:val="24"/>
               </w:rPr>
               <w:t>Introducción</w:t>
             </w:r>
             <w:r>
               <w:rPr>
+                <w:rFonts w:ascii="Times New Roman" w:hAnsi="Times New Roman" w:cs="Times New Roman"/>
                 <w:noProof/>
                 <w:webHidden/>
-                <w:sz w:val="24"/>
-                <w:szCs w:val="24"/>
               </w:rPr>
               <w:tab/>
             </w:r>
             <w:r>
               <w:rPr>
+                <w:rFonts w:ascii="Times New Roman" w:hAnsi="Times New Roman" w:cs="Times New Roman"/>
                 <w:noProof/>
                 <w:webHidden/>
-                <w:sz w:val="24"/>
-                <w:szCs w:val="24"/>
               </w:rPr>
               <w:fldChar w:fldCharType="begin"/>
             </w:r>
             <w:r>
               <w:rPr>
+                <w:rFonts w:ascii="Times New Roman" w:hAnsi="Times New Roman" w:cs="Times New Roman"/>
                 <w:noProof/>
                 <w:webHidden/>
-                <w:sz w:val="24"/>
-                <w:szCs w:val="24"/>
-              </w:rPr>
-              <w:instrText xml:space="preserve"> PAGEREF _Toc475975010 \h </w:instrText>
+              </w:rPr>
+              <w:instrText xml:space="preserve"> PAGEREF _Toc477390449 \h </w:instrText>
             </w:r>
             <w:r>
               <w:rPr>
+                <w:rFonts w:ascii="Times New Roman" w:hAnsi="Times New Roman" w:cs="Times New Roman"/>
                 <w:noProof/>
                 <w:webHidden/>
-                <w:sz w:val="24"/>
-                <w:szCs w:val="24"/>
               </w:rPr>
             </w:r>
             <w:r>
               <w:rPr>
+                <w:rFonts w:ascii="Times New Roman" w:hAnsi="Times New Roman" w:cs="Times New Roman"/>
                 <w:noProof/>
                 <w:webHidden/>
-                <w:sz w:val="24"/>
-                <w:szCs w:val="24"/>
               </w:rPr>
               <w:fldChar w:fldCharType="separate"/>
             </w:r>
             <w:r>
               <w:rPr>
+                <w:rFonts w:ascii="Times New Roman" w:hAnsi="Times New Roman" w:cs="Times New Roman"/>
                 <w:noProof/>
                 <w:webHidden/>
-                <w:sz w:val="24"/>
-                <w:szCs w:val="24"/>
               </w:rPr>
               <w:t>1</w:t>
             </w:r>
             <w:r>
               <w:rPr>
+                <w:rFonts w:ascii="Times New Roman" w:hAnsi="Times New Roman" w:cs="Times New Roman"/>
                 <w:noProof/>
                 <w:webHidden/>
-                <w:sz w:val="24"/>
-                <w:szCs w:val="24"/>
               </w:rPr>
               <w:fldChar w:fldCharType="end"/>
             </w:r>
@@ -726,86 +704,74 @@
             <w:tabs>
               <w:tab w:val="right" w:leader="dot" w:pos="8828"/>
             </w:tabs>
-            <w:spacing w:line="480" w:lineRule="auto"/>
             <w:rPr>
-              <w:rFonts w:asciiTheme="minorHAnsi" w:eastAsiaTheme="minorEastAsia" w:hAnsiTheme="minorHAnsi" w:cstheme="minorBidi"/>
+              <w:rFonts w:ascii="Times New Roman" w:eastAsiaTheme="minorEastAsia" w:hAnsi="Times New Roman" w:cs="Times New Roman"/>
               <w:noProof/>
               <w:color w:val="auto"/>
-              <w:sz w:val="24"/>
-              <w:szCs w:val="24"/>
-              <w:lang w:val="es-ES" w:eastAsia="es-ES"/>
             </w:rPr>
           </w:pPr>
-          <w:hyperlink w:anchor="_Toc475975011" w:history="1">
+          <w:hyperlink w:anchor="_Toc477390450" w:history="1">
             <w:r>
               <w:rPr>
                 <w:rStyle w:val="Hipervnculo"/>
                 <w:rFonts w:ascii="Times New Roman" w:hAnsi="Times New Roman" w:cs="Times New Roman"/>
+                <w:b/>
                 <w:noProof/>
-                <w:sz w:val="24"/>
-                <w:szCs w:val="24"/>
               </w:rPr>
               <w:t>Formulación del problema</w:t>
             </w:r>
             <w:r>
               <w:rPr>
+                <w:rFonts w:ascii="Times New Roman" w:hAnsi="Times New Roman" w:cs="Times New Roman"/>
                 <w:noProof/>
                 <w:webHidden/>
-                <w:sz w:val="24"/>
-                <w:szCs w:val="24"/>
               </w:rPr>
               <w:tab/>
             </w:r>
             <w:r>
               <w:rPr>
+                <w:rFonts w:ascii="Times New Roman" w:hAnsi="Times New Roman" w:cs="Times New Roman"/>
                 <w:noProof/>
                 <w:webHidden/>
-                <w:sz w:val="24"/>
-                <w:szCs w:val="24"/>
               </w:rPr>
               <w:fldChar w:fldCharType="begin"/>
             </w:r>
             <w:r>
               <w:rPr>
+                <w:rFonts w:ascii="Times New Roman" w:hAnsi="Times New Roman" w:cs="Times New Roman"/>
                 <w:noProof/>
                 <w:webHidden/>
-                <w:sz w:val="24"/>
-                <w:szCs w:val="24"/>
-              </w:rPr>
-              <w:instrText xml:space="preserve"> PAGEREF _Toc475975011 \h </w:instrText>
+              </w:rPr>
+              <w:instrText xml:space="preserve"> PAGEREF _Toc477390450 \h </w:instrText>
             </w:r>
             <w:r>
               <w:rPr>
+                <w:rFonts w:ascii="Times New Roman" w:hAnsi="Times New Roman" w:cs="Times New Roman"/>
                 <w:noProof/>
                 <w:webHidden/>
-                <w:sz w:val="24"/>
-                <w:szCs w:val="24"/>
               </w:rPr>
             </w:r>
             <w:r>
               <w:rPr>
+                <w:rFonts w:ascii="Times New Roman" w:hAnsi="Times New Roman" w:cs="Times New Roman"/>
                 <w:noProof/>
                 <w:webHidden/>
-                <w:sz w:val="24"/>
-                <w:szCs w:val="24"/>
               </w:rPr>
               <w:fldChar w:fldCharType="separate"/>
             </w:r>
             <w:r>
               <w:rPr>
+                <w:rFonts w:ascii="Times New Roman" w:hAnsi="Times New Roman" w:cs="Times New Roman"/>
                 <w:noProof/>
                 <w:webHidden/>
-                <w:sz w:val="24"/>
-                <w:szCs w:val="24"/>
               </w:rPr>
               <w:t>2</w:t>
             </w:r>
             <w:r>
               <w:rPr>
+                <w:rFonts w:ascii="Times New Roman" w:hAnsi="Times New Roman" w:cs="Times New Roman"/>
                 <w:noProof/>
                 <w:webHidden/>
-                <w:sz w:val="24"/>
-                <w:szCs w:val="24"/>
               </w:rPr>
               <w:fldChar w:fldCharType="end"/>
             </w:r>
@@ -817,86 +783,74 @@
             <w:tabs>
               <w:tab w:val="right" w:leader="dot" w:pos="8828"/>
             </w:tabs>
-            <w:spacing w:line="480" w:lineRule="auto"/>
             <w:rPr>
-              <w:rFonts w:asciiTheme="minorHAnsi" w:eastAsiaTheme="minorEastAsia" w:hAnsiTheme="minorHAnsi" w:cstheme="minorBidi"/>
+              <w:rFonts w:ascii="Times New Roman" w:eastAsiaTheme="minorEastAsia" w:hAnsi="Times New Roman" w:cs="Times New Roman"/>
               <w:noProof/>
               <w:color w:val="auto"/>
-              <w:sz w:val="24"/>
-              <w:szCs w:val="24"/>
-              <w:lang w:val="es-ES" w:eastAsia="es-ES"/>
             </w:rPr>
           </w:pPr>
-          <w:hyperlink w:anchor="_Toc475975012" w:history="1">
+          <w:hyperlink w:anchor="_Toc477390451" w:history="1">
             <w:r>
               <w:rPr>
                 <w:rStyle w:val="Hipervnculo"/>
                 <w:rFonts w:ascii="Times New Roman" w:hAnsi="Times New Roman" w:cs="Times New Roman"/>
+                <w:b/>
                 <w:noProof/>
-                <w:sz w:val="24"/>
-                <w:szCs w:val="24"/>
               </w:rPr>
               <w:t>Planteamiento del problema</w:t>
             </w:r>
             <w:r>
               <w:rPr>
+                <w:rFonts w:ascii="Times New Roman" w:hAnsi="Times New Roman" w:cs="Times New Roman"/>
                 <w:noProof/>
                 <w:webHidden/>
-                <w:sz w:val="24"/>
-                <w:szCs w:val="24"/>
               </w:rPr>
               <w:tab/>
             </w:r>
             <w:r>
               <w:rPr>
+                <w:rFonts w:ascii="Times New Roman" w:hAnsi="Times New Roman" w:cs="Times New Roman"/>
                 <w:noProof/>
                 <w:webHidden/>
-                <w:sz w:val="24"/>
-                <w:szCs w:val="24"/>
               </w:rPr>
               <w:fldChar w:fldCharType="begin"/>
             </w:r>
             <w:r>
               <w:rPr>
+                <w:rFonts w:ascii="Times New Roman" w:hAnsi="Times New Roman" w:cs="Times New Roman"/>
                 <w:noProof/>
                 <w:webHidden/>
-                <w:sz w:val="24"/>
-                <w:szCs w:val="24"/>
-              </w:rPr>
-              <w:instrText xml:space="preserve"> PAGEREF _Toc475975012 \h </w:instrText>
+              </w:rPr>
+              <w:instrText xml:space="preserve"> PAGEREF _Toc477390451 \h </w:instrText>
             </w:r>
             <w:r>
               <w:rPr>
+                <w:rFonts w:ascii="Times New Roman" w:hAnsi="Times New Roman" w:cs="Times New Roman"/>
                 <w:noProof/>
                 <w:webHidden/>
-                <w:sz w:val="24"/>
-                <w:szCs w:val="24"/>
               </w:rPr>
             </w:r>
             <w:r>
               <w:rPr>
+                <w:rFonts w:ascii="Times New Roman" w:hAnsi="Times New Roman" w:cs="Times New Roman"/>
                 <w:noProof/>
                 <w:webHidden/>
-                <w:sz w:val="24"/>
-                <w:szCs w:val="24"/>
               </w:rPr>
               <w:fldChar w:fldCharType="separate"/>
             </w:r>
             <w:r>
               <w:rPr>
+                <w:rFonts w:ascii="Times New Roman" w:hAnsi="Times New Roman" w:cs="Times New Roman"/>
                 <w:noProof/>
                 <w:webHidden/>
-                <w:sz w:val="24"/>
-                <w:szCs w:val="24"/>
               </w:rPr>
               <w:t>3</w:t>
             </w:r>
             <w:r>
               <w:rPr>
+                <w:rFonts w:ascii="Times New Roman" w:hAnsi="Times New Roman" w:cs="Times New Roman"/>
                 <w:noProof/>
                 <w:webHidden/>
-                <w:sz w:val="24"/>
-                <w:szCs w:val="24"/>
               </w:rPr>
               <w:fldChar w:fldCharType="end"/>
             </w:r>
@@ -908,86 +862,74 @@
             <w:tabs>
               <w:tab w:val="right" w:leader="dot" w:pos="8828"/>
             </w:tabs>
-            <w:spacing w:line="480" w:lineRule="auto"/>
             <w:rPr>
-              <w:rFonts w:asciiTheme="minorHAnsi" w:eastAsiaTheme="minorEastAsia" w:hAnsiTheme="minorHAnsi" w:cstheme="minorBidi"/>
+              <w:rFonts w:ascii="Times New Roman" w:eastAsiaTheme="minorEastAsia" w:hAnsi="Times New Roman" w:cs="Times New Roman"/>
               <w:noProof/>
               <w:color w:val="auto"/>
-              <w:sz w:val="24"/>
-              <w:szCs w:val="24"/>
-              <w:lang w:val="es-ES" w:eastAsia="es-ES"/>
             </w:rPr>
           </w:pPr>
-          <w:hyperlink w:anchor="_Toc475975013" w:history="1">
+          <w:hyperlink w:anchor="_Toc477390452" w:history="1">
             <w:r>
               <w:rPr>
                 <w:rStyle w:val="Hipervnculo"/>
                 <w:rFonts w:ascii="Times New Roman" w:hAnsi="Times New Roman" w:cs="Times New Roman"/>
+                <w:b/>
                 <w:noProof/>
-                <w:sz w:val="24"/>
-                <w:szCs w:val="24"/>
               </w:rPr>
               <w:t>Justificación</w:t>
             </w:r>
             <w:r>
               <w:rPr>
+                <w:rFonts w:ascii="Times New Roman" w:hAnsi="Times New Roman" w:cs="Times New Roman"/>
                 <w:noProof/>
                 <w:webHidden/>
-                <w:sz w:val="24"/>
-                <w:szCs w:val="24"/>
               </w:rPr>
               <w:tab/>
             </w:r>
             <w:r>
               <w:rPr>
+                <w:rFonts w:ascii="Times New Roman" w:hAnsi="Times New Roman" w:cs="Times New Roman"/>
                 <w:noProof/>
                 <w:webHidden/>
-                <w:sz w:val="24"/>
-                <w:szCs w:val="24"/>
               </w:rPr>
               <w:fldChar w:fldCharType="begin"/>
             </w:r>
             <w:r>
               <w:rPr>
+                <w:rFonts w:ascii="Times New Roman" w:hAnsi="Times New Roman" w:cs="Times New Roman"/>
                 <w:noProof/>
                 <w:webHidden/>
-                <w:sz w:val="24"/>
-                <w:szCs w:val="24"/>
-              </w:rPr>
-              <w:instrText xml:space="preserve"> PAGEREF _Toc475975013 \h </w:instrText>
+              </w:rPr>
+              <w:instrText xml:space="preserve"> PAGEREF _Toc477390452 \h </w:instrText>
             </w:r>
             <w:r>
               <w:rPr>
+                <w:rFonts w:ascii="Times New Roman" w:hAnsi="Times New Roman" w:cs="Times New Roman"/>
                 <w:noProof/>
                 <w:webHidden/>
-                <w:sz w:val="24"/>
-                <w:szCs w:val="24"/>
               </w:rPr>
             </w:r>
             <w:r>
               <w:rPr>
+                <w:rFonts w:ascii="Times New Roman" w:hAnsi="Times New Roman" w:cs="Times New Roman"/>
                 <w:noProof/>
                 <w:webHidden/>
-                <w:sz w:val="24"/>
-                <w:szCs w:val="24"/>
               </w:rPr>
               <w:fldChar w:fldCharType="separate"/>
             </w:r>
             <w:r>
               <w:rPr>
+                <w:rFonts w:ascii="Times New Roman" w:hAnsi="Times New Roman" w:cs="Times New Roman"/>
                 <w:noProof/>
                 <w:webHidden/>
-                <w:sz w:val="24"/>
-                <w:szCs w:val="24"/>
               </w:rPr>
               <w:t>4</w:t>
             </w:r>
             <w:r>
               <w:rPr>
+                <w:rFonts w:ascii="Times New Roman" w:hAnsi="Times New Roman" w:cs="Times New Roman"/>
                 <w:noProof/>
                 <w:webHidden/>
-                <w:sz w:val="24"/>
-                <w:szCs w:val="24"/>
               </w:rPr>
               <w:fldChar w:fldCharType="end"/>
             </w:r>
@@ -999,86 +941,153 @@
             <w:tabs>
               <w:tab w:val="right" w:leader="dot" w:pos="8828"/>
             </w:tabs>
-            <w:spacing w:line="480" w:lineRule="auto"/>
             <w:rPr>
-              <w:rFonts w:asciiTheme="minorHAnsi" w:eastAsiaTheme="minorEastAsia" w:hAnsiTheme="minorHAnsi" w:cstheme="minorBidi"/>
+              <w:rFonts w:ascii="Times New Roman" w:eastAsiaTheme="minorEastAsia" w:hAnsi="Times New Roman" w:cs="Times New Roman"/>
               <w:noProof/>
               <w:color w:val="auto"/>
-              <w:sz w:val="24"/>
-              <w:szCs w:val="24"/>
-              <w:lang w:val="es-ES" w:eastAsia="es-ES"/>
             </w:rPr>
           </w:pPr>
-          <w:hyperlink w:anchor="_Toc475975014" w:history="1">
+          <w:hyperlink w:anchor="_Toc477390453" w:history="1">
             <w:r>
               <w:rPr>
                 <w:rStyle w:val="Hipervnculo"/>
                 <w:rFonts w:ascii="Times New Roman" w:hAnsi="Times New Roman" w:cs="Times New Roman"/>
+                <w:b/>
                 <w:noProof/>
-                <w:sz w:val="24"/>
-                <w:szCs w:val="24"/>
+              </w:rPr>
+              <w:t>Alcance</w:t>
+            </w:r>
+            <w:r>
+              <w:rPr>
+                <w:rFonts w:ascii="Times New Roman" w:hAnsi="Times New Roman" w:cs="Times New Roman"/>
+                <w:noProof/>
+                <w:webHidden/>
+              </w:rPr>
+              <w:tab/>
+            </w:r>
+            <w:r>
+              <w:rPr>
+                <w:rFonts w:ascii="Times New Roman" w:hAnsi="Times New Roman" w:cs="Times New Roman"/>
+                <w:noProof/>
+                <w:webHidden/>
+              </w:rPr>
+              <w:fldChar w:fldCharType="begin"/>
+            </w:r>
+            <w:r>
+              <w:rPr>
+                <w:rFonts w:ascii="Times New Roman" w:hAnsi="Times New Roman" w:cs="Times New Roman"/>
+                <w:noProof/>
+                <w:webHidden/>
+              </w:rPr>
+              <w:instrText xml:space="preserve"> PAGEREF _Toc477390453 \h </w:instrText>
+            </w:r>
+            <w:r>
+              <w:rPr>
+                <w:rFonts w:ascii="Times New Roman" w:hAnsi="Times New Roman" w:cs="Times New Roman"/>
+                <w:noProof/>
+                <w:webHidden/>
+              </w:rPr>
+            </w:r>
+            <w:r>
+              <w:rPr>
+                <w:rFonts w:ascii="Times New Roman" w:hAnsi="Times New Roman" w:cs="Times New Roman"/>
+                <w:noProof/>
+                <w:webHidden/>
+              </w:rPr>
+              <w:fldChar w:fldCharType="separate"/>
+            </w:r>
+            <w:r>
+              <w:rPr>
+                <w:rFonts w:ascii="Times New Roman" w:hAnsi="Times New Roman" w:cs="Times New Roman"/>
+                <w:noProof/>
+                <w:webHidden/>
+              </w:rPr>
+              <w:t>7</w:t>
+            </w:r>
+            <w:r>
+              <w:rPr>
+                <w:rFonts w:ascii="Times New Roman" w:hAnsi="Times New Roman" w:cs="Times New Roman"/>
+                <w:noProof/>
+                <w:webHidden/>
+              </w:rPr>
+              <w:fldChar w:fldCharType="end"/>
+            </w:r>
+          </w:hyperlink>
+        </w:p>
+        <w:p>
+          <w:pPr>
+            <w:pStyle w:val="TDC1"/>
+            <w:tabs>
+              <w:tab w:val="right" w:leader="dot" w:pos="8828"/>
+            </w:tabs>
+            <w:rPr>
+              <w:rFonts w:ascii="Times New Roman" w:eastAsiaTheme="minorEastAsia" w:hAnsi="Times New Roman" w:cs="Times New Roman"/>
+              <w:noProof/>
+              <w:color w:val="auto"/>
+            </w:rPr>
+          </w:pPr>
+          <w:hyperlink w:anchor="_Toc477390454" w:history="1">
+            <w:r>
+              <w:rPr>
+                <w:rStyle w:val="Hipervnculo"/>
+                <w:rFonts w:ascii="Times New Roman" w:hAnsi="Times New Roman" w:cs="Times New Roman"/>
+                <w:b/>
+                <w:noProof/>
               </w:rPr>
               <w:t>Objetivo general</w:t>
             </w:r>
             <w:r>
               <w:rPr>
+                <w:rFonts w:ascii="Times New Roman" w:hAnsi="Times New Roman" w:cs="Times New Roman"/>
                 <w:noProof/>
                 <w:webHidden/>
-                <w:sz w:val="24"/>
-                <w:szCs w:val="24"/>
               </w:rPr>
               <w:tab/>
             </w:r>
             <w:r>
               <w:rPr>
+                <w:rFonts w:ascii="Times New Roman" w:hAnsi="Times New Roman" w:cs="Times New Roman"/>
                 <w:noProof/>
                 <w:webHidden/>
-                <w:sz w:val="24"/>
-                <w:szCs w:val="24"/>
               </w:rPr>
               <w:fldChar w:fldCharType="begin"/>
             </w:r>
             <w:r>
               <w:rPr>
+                <w:rFonts w:ascii="Times New Roman" w:hAnsi="Times New Roman" w:cs="Times New Roman"/>
                 <w:noProof/>
                 <w:webHidden/>
-                <w:sz w:val="24"/>
-                <w:szCs w:val="24"/>
-              </w:rPr>
-              <w:instrText xml:space="preserve"> PAGEREF _Toc475975014 \h </w:instrText>
+              </w:rPr>
+              <w:instrText xml:space="preserve"> PAGEREF _Toc477390454 \h </w:instrText>
             </w:r>
             <w:r>
               <w:rPr>
+                <w:rFonts w:ascii="Times New Roman" w:hAnsi="Times New Roman" w:cs="Times New Roman"/>
                 <w:noProof/>
                 <w:webHidden/>
-                <w:sz w:val="24"/>
-                <w:szCs w:val="24"/>
               </w:rPr>
             </w:r>
             <w:r>
               <w:rPr>
+                <w:rFonts w:ascii="Times New Roman" w:hAnsi="Times New Roman" w:cs="Times New Roman"/>
                 <w:noProof/>
                 <w:webHidden/>
-                <w:sz w:val="24"/>
-                <w:szCs w:val="24"/>
               </w:rPr>
               <w:fldChar w:fldCharType="separate"/>
             </w:r>
             <w:r>
               <w:rPr>
+                <w:rFonts w:ascii="Times New Roman" w:hAnsi="Times New Roman" w:cs="Times New Roman"/>
                 <w:noProof/>
                 <w:webHidden/>
-                <w:sz w:val="24"/>
-                <w:szCs w:val="24"/>
               </w:rPr>
               <w:t>7</w:t>
             </w:r>
             <w:r>
               <w:rPr>
+                <w:rFonts w:ascii="Times New Roman" w:hAnsi="Times New Roman" w:cs="Times New Roman"/>
                 <w:noProof/>
                 <w:webHidden/>
-                <w:sz w:val="24"/>
-                <w:szCs w:val="24"/>
               </w:rPr>
               <w:fldChar w:fldCharType="end"/>
             </w:r>
@@ -1090,86 +1099,74 @@
             <w:tabs>
               <w:tab w:val="right" w:leader="dot" w:pos="8828"/>
             </w:tabs>
-            <w:spacing w:line="480" w:lineRule="auto"/>
             <w:rPr>
-              <w:rFonts w:asciiTheme="minorHAnsi" w:eastAsiaTheme="minorEastAsia" w:hAnsiTheme="minorHAnsi" w:cstheme="minorBidi"/>
+              <w:rFonts w:ascii="Times New Roman" w:eastAsiaTheme="minorEastAsia" w:hAnsi="Times New Roman" w:cs="Times New Roman"/>
               <w:noProof/>
               <w:color w:val="auto"/>
-              <w:sz w:val="24"/>
-              <w:szCs w:val="24"/>
-              <w:lang w:val="es-ES" w:eastAsia="es-ES"/>
             </w:rPr>
           </w:pPr>
-          <w:hyperlink w:anchor="_Toc475975015" w:history="1">
+          <w:hyperlink w:anchor="_Toc477390455" w:history="1">
             <w:r>
               <w:rPr>
                 <w:rStyle w:val="Hipervnculo"/>
                 <w:rFonts w:ascii="Times New Roman" w:hAnsi="Times New Roman" w:cs="Times New Roman"/>
+                <w:b/>
                 <w:noProof/>
-                <w:sz w:val="24"/>
-                <w:szCs w:val="24"/>
               </w:rPr>
               <w:t>Objetivos específicos</w:t>
             </w:r>
             <w:r>
               <w:rPr>
+                <w:rFonts w:ascii="Times New Roman" w:hAnsi="Times New Roman" w:cs="Times New Roman"/>
                 <w:noProof/>
                 <w:webHidden/>
-                <w:sz w:val="24"/>
-                <w:szCs w:val="24"/>
               </w:rPr>
               <w:tab/>
             </w:r>
             <w:r>
               <w:rPr>
+                <w:rFonts w:ascii="Times New Roman" w:hAnsi="Times New Roman" w:cs="Times New Roman"/>
                 <w:noProof/>
                 <w:webHidden/>
-                <w:sz w:val="24"/>
-                <w:szCs w:val="24"/>
               </w:rPr>
               <w:fldChar w:fldCharType="begin"/>
             </w:r>
             <w:r>
               <w:rPr>
+                <w:rFonts w:ascii="Times New Roman" w:hAnsi="Times New Roman" w:cs="Times New Roman"/>
                 <w:noProof/>
                 <w:webHidden/>
-                <w:sz w:val="24"/>
-                <w:szCs w:val="24"/>
-              </w:rPr>
-              <w:instrText xml:space="preserve"> PAGEREF _Toc475975015 \h </w:instrText>
+              </w:rPr>
+              <w:instrText xml:space="preserve"> PAGEREF _Toc477390455 \h </w:instrText>
             </w:r>
             <w:r>
               <w:rPr>
+                <w:rFonts w:ascii="Times New Roman" w:hAnsi="Times New Roman" w:cs="Times New Roman"/>
                 <w:noProof/>
                 <w:webHidden/>
-                <w:sz w:val="24"/>
-                <w:szCs w:val="24"/>
               </w:rPr>
             </w:r>
             <w:r>
               <w:rPr>
+                <w:rFonts w:ascii="Times New Roman" w:hAnsi="Times New Roman" w:cs="Times New Roman"/>
                 <w:noProof/>
                 <w:webHidden/>
-                <w:sz w:val="24"/>
-                <w:szCs w:val="24"/>
               </w:rPr>
               <w:fldChar w:fldCharType="separate"/>
             </w:r>
             <w:r>
               <w:rPr>
+                <w:rFonts w:ascii="Times New Roman" w:hAnsi="Times New Roman" w:cs="Times New Roman"/>
                 <w:noProof/>
                 <w:webHidden/>
-                <w:sz w:val="24"/>
-                <w:szCs w:val="24"/>
               </w:rPr>
               <w:t>7</w:t>
             </w:r>
             <w:r>
               <w:rPr>
+                <w:rFonts w:ascii="Times New Roman" w:hAnsi="Times New Roman" w:cs="Times New Roman"/>
                 <w:noProof/>
                 <w:webHidden/>
-                <w:sz w:val="24"/>
-                <w:szCs w:val="24"/>
               </w:rPr>
               <w:fldChar w:fldCharType="end"/>
             </w:r>
@@ -1181,86 +1178,74 @@
             <w:tabs>
               <w:tab w:val="right" w:leader="dot" w:pos="8828"/>
             </w:tabs>
-            <w:spacing w:line="480" w:lineRule="auto"/>
             <w:rPr>
-              <w:rFonts w:asciiTheme="minorHAnsi" w:eastAsiaTheme="minorEastAsia" w:hAnsiTheme="minorHAnsi" w:cstheme="minorBidi"/>
+              <w:rFonts w:ascii="Times New Roman" w:eastAsiaTheme="minorEastAsia" w:hAnsi="Times New Roman" w:cs="Times New Roman"/>
               <w:noProof/>
               <w:color w:val="auto"/>
-              <w:sz w:val="24"/>
-              <w:szCs w:val="24"/>
-              <w:lang w:val="es-ES" w:eastAsia="es-ES"/>
             </w:rPr>
           </w:pPr>
-          <w:hyperlink w:anchor="_Toc475975016" w:history="1">
+          <w:hyperlink w:anchor="_Toc477390456" w:history="1">
             <w:r>
               <w:rPr>
                 <w:rStyle w:val="Hipervnculo"/>
                 <w:rFonts w:ascii="Times New Roman" w:hAnsi="Times New Roman" w:cs="Times New Roman"/>
+                <w:b/>
                 <w:noProof/>
-                <w:sz w:val="24"/>
-                <w:szCs w:val="24"/>
               </w:rPr>
               <w:t>Marco Teórico</w:t>
             </w:r>
             <w:r>
               <w:rPr>
+                <w:rFonts w:ascii="Times New Roman" w:hAnsi="Times New Roman" w:cs="Times New Roman"/>
                 <w:noProof/>
                 <w:webHidden/>
-                <w:sz w:val="24"/>
-                <w:szCs w:val="24"/>
               </w:rPr>
               <w:tab/>
             </w:r>
             <w:r>
               <w:rPr>
+                <w:rFonts w:ascii="Times New Roman" w:hAnsi="Times New Roman" w:cs="Times New Roman"/>
                 <w:noProof/>
                 <w:webHidden/>
-                <w:sz w:val="24"/>
-                <w:szCs w:val="24"/>
               </w:rPr>
               <w:fldChar w:fldCharType="begin"/>
             </w:r>
             <w:r>
               <w:rPr>
+                <w:rFonts w:ascii="Times New Roman" w:hAnsi="Times New Roman" w:cs="Times New Roman"/>
                 <w:noProof/>
                 <w:webHidden/>
-                <w:sz w:val="24"/>
-                <w:szCs w:val="24"/>
-              </w:rPr>
-              <w:instrText xml:space="preserve"> PAGEREF _Toc475975016 \h </w:instrText>
+              </w:rPr>
+              <w:instrText xml:space="preserve"> PAGEREF _Toc477390456 \h </w:instrText>
             </w:r>
             <w:r>
               <w:rPr>
+                <w:rFonts w:ascii="Times New Roman" w:hAnsi="Times New Roman" w:cs="Times New Roman"/>
                 <w:noProof/>
                 <w:webHidden/>
-                <w:sz w:val="24"/>
-                <w:szCs w:val="24"/>
               </w:rPr>
             </w:r>
             <w:r>
               <w:rPr>
+                <w:rFonts w:ascii="Times New Roman" w:hAnsi="Times New Roman" w:cs="Times New Roman"/>
                 <w:noProof/>
                 <w:webHidden/>
-                <w:sz w:val="24"/>
-                <w:szCs w:val="24"/>
               </w:rPr>
               <w:fldChar w:fldCharType="separate"/>
             </w:r>
             <w:r>
               <w:rPr>
+                <w:rFonts w:ascii="Times New Roman" w:hAnsi="Times New Roman" w:cs="Times New Roman"/>
                 <w:noProof/>
                 <w:webHidden/>
-                <w:sz w:val="24"/>
-                <w:szCs w:val="24"/>
-              </w:rPr>
-              <w:t>7</w:t>
+              </w:rPr>
+              <w:t>8</w:t>
             </w:r>
             <w:r>
               <w:rPr>
+                <w:rFonts w:ascii="Times New Roman" w:hAnsi="Times New Roman" w:cs="Times New Roman"/>
                 <w:noProof/>
                 <w:webHidden/>
-                <w:sz w:val="24"/>
-                <w:szCs w:val="24"/>
               </w:rPr>
               <w:fldChar w:fldCharType="end"/>
             </w:r>
@@ -1272,86 +1257,74 @@
             <w:tabs>
               <w:tab w:val="right" w:leader="dot" w:pos="8828"/>
             </w:tabs>
-            <w:spacing w:line="480" w:lineRule="auto"/>
             <w:rPr>
-              <w:rFonts w:asciiTheme="minorHAnsi" w:eastAsiaTheme="minorEastAsia" w:hAnsiTheme="minorHAnsi" w:cstheme="minorBidi"/>
+              <w:rFonts w:ascii="Times New Roman" w:eastAsiaTheme="minorEastAsia" w:hAnsi="Times New Roman" w:cs="Times New Roman"/>
               <w:noProof/>
               <w:color w:val="auto"/>
-              <w:sz w:val="24"/>
-              <w:szCs w:val="24"/>
-              <w:lang w:val="es-ES" w:eastAsia="es-ES"/>
             </w:rPr>
           </w:pPr>
-          <w:hyperlink w:anchor="_Toc475975017" w:history="1">
+          <w:hyperlink w:anchor="_Toc477390457" w:history="1">
             <w:r>
               <w:rPr>
                 <w:rStyle w:val="Hipervnculo"/>
                 <w:rFonts w:ascii="Times New Roman" w:hAnsi="Times New Roman" w:cs="Times New Roman"/>
+                <w:b/>
                 <w:noProof/>
-                <w:sz w:val="24"/>
-                <w:szCs w:val="24"/>
               </w:rPr>
               <w:t>Marco Contextual</w:t>
             </w:r>
             <w:r>
               <w:rPr>
+                <w:rFonts w:ascii="Times New Roman" w:hAnsi="Times New Roman" w:cs="Times New Roman"/>
                 <w:noProof/>
                 <w:webHidden/>
-                <w:sz w:val="24"/>
-                <w:szCs w:val="24"/>
               </w:rPr>
               <w:tab/>
             </w:r>
             <w:r>
               <w:rPr>
+                <w:rFonts w:ascii="Times New Roman" w:hAnsi="Times New Roman" w:cs="Times New Roman"/>
                 <w:noProof/>
                 <w:webHidden/>
-                <w:sz w:val="24"/>
-                <w:szCs w:val="24"/>
               </w:rPr>
               <w:fldChar w:fldCharType="begin"/>
             </w:r>
             <w:r>
               <w:rPr>
+                <w:rFonts w:ascii="Times New Roman" w:hAnsi="Times New Roman" w:cs="Times New Roman"/>
                 <w:noProof/>
                 <w:webHidden/>
-                <w:sz w:val="24"/>
-                <w:szCs w:val="24"/>
-              </w:rPr>
-              <w:instrText xml:space="preserve"> PAGEREF _Toc475975017 \h </w:instrText>
+              </w:rPr>
+              <w:instrText xml:space="preserve"> PAGEREF _Toc477390457 \h </w:instrText>
             </w:r>
             <w:r>
               <w:rPr>
+                <w:rFonts w:ascii="Times New Roman" w:hAnsi="Times New Roman" w:cs="Times New Roman"/>
                 <w:noProof/>
                 <w:webHidden/>
-                <w:sz w:val="24"/>
-                <w:szCs w:val="24"/>
               </w:rPr>
             </w:r>
             <w:r>
               <w:rPr>
+                <w:rFonts w:ascii="Times New Roman" w:hAnsi="Times New Roman" w:cs="Times New Roman"/>
                 <w:noProof/>
                 <w:webHidden/>
-                <w:sz w:val="24"/>
-                <w:szCs w:val="24"/>
               </w:rPr>
               <w:fldChar w:fldCharType="separate"/>
             </w:r>
             <w:r>
               <w:rPr>
+                <w:rFonts w:ascii="Times New Roman" w:hAnsi="Times New Roman" w:cs="Times New Roman"/>
                 <w:noProof/>
                 <w:webHidden/>
-                <w:sz w:val="24"/>
-                <w:szCs w:val="24"/>
               </w:rPr>
               <w:t>13</w:t>
             </w:r>
             <w:r>
               <w:rPr>
+                <w:rFonts w:ascii="Times New Roman" w:hAnsi="Times New Roman" w:cs="Times New Roman"/>
                 <w:noProof/>
                 <w:webHidden/>
-                <w:sz w:val="24"/>
-                <w:szCs w:val="24"/>
               </w:rPr>
               <w:fldChar w:fldCharType="end"/>
             </w:r>
@@ -1363,86 +1336,74 @@
             <w:tabs>
               <w:tab w:val="right" w:leader="dot" w:pos="8828"/>
             </w:tabs>
-            <w:spacing w:line="480" w:lineRule="auto"/>
             <w:rPr>
-              <w:rFonts w:asciiTheme="minorHAnsi" w:eastAsiaTheme="minorEastAsia" w:hAnsiTheme="minorHAnsi" w:cstheme="minorBidi"/>
+              <w:rFonts w:ascii="Times New Roman" w:eastAsiaTheme="minorEastAsia" w:hAnsi="Times New Roman" w:cs="Times New Roman"/>
               <w:noProof/>
               <w:color w:val="auto"/>
-              <w:sz w:val="24"/>
-              <w:szCs w:val="24"/>
-              <w:lang w:val="es-ES" w:eastAsia="es-ES"/>
             </w:rPr>
           </w:pPr>
-          <w:hyperlink w:anchor="_Toc475975018" w:history="1">
+          <w:hyperlink w:anchor="_Toc477390458" w:history="1">
             <w:r>
               <w:rPr>
                 <w:rStyle w:val="Hipervnculo"/>
                 <w:rFonts w:ascii="Times New Roman" w:hAnsi="Times New Roman" w:cs="Times New Roman"/>
+                <w:b/>
                 <w:noProof/>
-                <w:sz w:val="24"/>
-                <w:szCs w:val="24"/>
               </w:rPr>
               <w:t>Marco Conceptual</w:t>
             </w:r>
             <w:r>
               <w:rPr>
+                <w:rFonts w:ascii="Times New Roman" w:hAnsi="Times New Roman" w:cs="Times New Roman"/>
                 <w:noProof/>
                 <w:webHidden/>
-                <w:sz w:val="24"/>
-                <w:szCs w:val="24"/>
               </w:rPr>
               <w:tab/>
             </w:r>
             <w:r>
               <w:rPr>
+                <w:rFonts w:ascii="Times New Roman" w:hAnsi="Times New Roman" w:cs="Times New Roman"/>
                 <w:noProof/>
                 <w:webHidden/>
-                <w:sz w:val="24"/>
-                <w:szCs w:val="24"/>
               </w:rPr>
               <w:fldChar w:fldCharType="begin"/>
             </w:r>
             <w:r>
               <w:rPr>
+                <w:rFonts w:ascii="Times New Roman" w:hAnsi="Times New Roman" w:cs="Times New Roman"/>
                 <w:noProof/>
                 <w:webHidden/>
-                <w:sz w:val="24"/>
-                <w:szCs w:val="24"/>
-              </w:rPr>
-              <w:instrText xml:space="preserve"> PAGEREF _Toc475975018 \h </w:instrText>
+              </w:rPr>
+              <w:instrText xml:space="preserve"> PAGEREF _Toc477390458 \h </w:instrText>
             </w:r>
             <w:r>
               <w:rPr>
+                <w:rFonts w:ascii="Times New Roman" w:hAnsi="Times New Roman" w:cs="Times New Roman"/>
                 <w:noProof/>
                 <w:webHidden/>
-                <w:sz w:val="24"/>
-                <w:szCs w:val="24"/>
               </w:rPr>
             </w:r>
             <w:r>
               <w:rPr>
+                <w:rFonts w:ascii="Times New Roman" w:hAnsi="Times New Roman" w:cs="Times New Roman"/>
                 <w:noProof/>
                 <w:webHidden/>
-                <w:sz w:val="24"/>
-                <w:szCs w:val="24"/>
               </w:rPr>
               <w:fldChar w:fldCharType="separate"/>
             </w:r>
             <w:r>
               <w:rPr>
+                <w:rFonts w:ascii="Times New Roman" w:hAnsi="Times New Roman" w:cs="Times New Roman"/>
                 <w:noProof/>
                 <w:webHidden/>
-                <w:sz w:val="24"/>
-                <w:szCs w:val="24"/>
               </w:rPr>
               <w:t>14</w:t>
             </w:r>
             <w:r>
               <w:rPr>
+                <w:rFonts w:ascii="Times New Roman" w:hAnsi="Times New Roman" w:cs="Times New Roman"/>
                 <w:noProof/>
                 <w:webHidden/>
-                <w:sz w:val="24"/>
-                <w:szCs w:val="24"/>
               </w:rPr>
               <w:fldChar w:fldCharType="end"/>
             </w:r>
@@ -1454,97 +1415,74 @@
             <w:tabs>
               <w:tab w:val="right" w:leader="dot" w:pos="8828"/>
             </w:tabs>
-            <w:spacing w:line="480" w:lineRule="auto"/>
             <w:rPr>
-              <w:rFonts w:asciiTheme="minorHAnsi" w:eastAsiaTheme="minorEastAsia" w:hAnsiTheme="minorHAnsi" w:cstheme="minorBidi"/>
+              <w:rFonts w:ascii="Times New Roman" w:eastAsiaTheme="minorEastAsia" w:hAnsi="Times New Roman" w:cs="Times New Roman"/>
               <w:noProof/>
               <w:color w:val="auto"/>
-              <w:sz w:val="24"/>
-              <w:szCs w:val="24"/>
-              <w:lang w:val="es-ES" w:eastAsia="es-ES"/>
             </w:rPr>
           </w:pPr>
-          <w:hyperlink w:anchor="_Toc475975019" w:history="1">
+          <w:hyperlink w:anchor="_Toc477390459" w:history="1">
             <w:r>
               <w:rPr>
                 <w:rStyle w:val="Hipervnculo"/>
                 <w:rFonts w:ascii="Times New Roman" w:hAnsi="Times New Roman" w:cs="Times New Roman"/>
+                <w:b/>
                 <w:noProof/>
-                <w:sz w:val="24"/>
-                <w:szCs w:val="24"/>
               </w:rPr>
               <w:t>Arquitectura MVC</w:t>
             </w:r>
             <w:r>
               <w:rPr>
-                <w:rStyle w:val="Hipervnculo"/>
                 <w:rFonts w:ascii="Times New Roman" w:hAnsi="Times New Roman" w:cs="Times New Roman"/>
                 <w:noProof/>
-                <w:sz w:val="24"/>
-                <w:szCs w:val="24"/>
-                <w:lang w:val="es-ES"/>
-              </w:rPr>
-              <w:t xml:space="preserve"> (Microsoft, 2017)</w:t>
-            </w:r>
-            <w:r>
-              <w:rPr>
-                <w:noProof/>
                 <w:webHidden/>
-                <w:sz w:val="24"/>
-                <w:szCs w:val="24"/>
               </w:rPr>
               <w:tab/>
             </w:r>
             <w:r>
               <w:rPr>
+                <w:rFonts w:ascii="Times New Roman" w:hAnsi="Times New Roman" w:cs="Times New Roman"/>
                 <w:noProof/>
                 <w:webHidden/>
-                <w:sz w:val="24"/>
-                <w:szCs w:val="24"/>
               </w:rPr>
               <w:fldChar w:fldCharType="begin"/>
             </w:r>
             <w:r>
               <w:rPr>
+                <w:rFonts w:ascii="Times New Roman" w:hAnsi="Times New Roman" w:cs="Times New Roman"/>
                 <w:noProof/>
                 <w:webHidden/>
-                <w:sz w:val="24"/>
-                <w:szCs w:val="24"/>
-              </w:rPr>
-              <w:instrText xml:space="preserve"> PAGEREF _Toc475975019 \h </w:instrText>
+              </w:rPr>
+              <w:instrText xml:space="preserve"> PAGEREF _Toc477390459 \h </w:instrText>
             </w:r>
             <w:r>
               <w:rPr>
+                <w:rFonts w:ascii="Times New Roman" w:hAnsi="Times New Roman" w:cs="Times New Roman"/>
                 <w:noProof/>
                 <w:webHidden/>
-                <w:sz w:val="24"/>
-                <w:szCs w:val="24"/>
               </w:rPr>
             </w:r>
             <w:r>
               <w:rPr>
+                <w:rFonts w:ascii="Times New Roman" w:hAnsi="Times New Roman" w:cs="Times New Roman"/>
                 <w:noProof/>
                 <w:webHidden/>
-                <w:sz w:val="24"/>
-                <w:szCs w:val="24"/>
               </w:rPr>
               <w:fldChar w:fldCharType="separate"/>
             </w:r>
             <w:r>
               <w:rPr>
+                <w:rFonts w:ascii="Times New Roman" w:hAnsi="Times New Roman" w:cs="Times New Roman"/>
                 <w:noProof/>
                 <w:webHidden/>
-                <w:sz w:val="24"/>
-                <w:szCs w:val="24"/>
               </w:rPr>
               <w:t>17</w:t>
             </w:r>
             <w:r>
               <w:rPr>
+                <w:rFonts w:ascii="Times New Roman" w:hAnsi="Times New Roman" w:cs="Times New Roman"/>
                 <w:noProof/>
                 <w:webHidden/>
-                <w:sz w:val="24"/>
-                <w:szCs w:val="24"/>
               </w:rPr>
               <w:fldChar w:fldCharType="end"/>
             </w:r>
@@ -1556,86 +1494,74 @@
             <w:tabs>
               <w:tab w:val="right" w:leader="dot" w:pos="8828"/>
             </w:tabs>
-            <w:spacing w:line="480" w:lineRule="auto"/>
             <w:rPr>
-              <w:rFonts w:asciiTheme="minorHAnsi" w:eastAsiaTheme="minorEastAsia" w:hAnsiTheme="minorHAnsi" w:cstheme="minorBidi"/>
+              <w:rFonts w:ascii="Times New Roman" w:eastAsiaTheme="minorEastAsia" w:hAnsi="Times New Roman" w:cs="Times New Roman"/>
               <w:noProof/>
               <w:color w:val="auto"/>
-              <w:sz w:val="24"/>
-              <w:szCs w:val="24"/>
-              <w:lang w:val="es-ES" w:eastAsia="es-ES"/>
             </w:rPr>
           </w:pPr>
-          <w:hyperlink w:anchor="_Toc475975020" w:history="1">
+          <w:hyperlink w:anchor="_Toc477390460" w:history="1">
             <w:r>
               <w:rPr>
                 <w:rStyle w:val="Hipervnculo"/>
                 <w:rFonts w:ascii="Times New Roman" w:hAnsi="Times New Roman" w:cs="Times New Roman"/>
+                <w:b/>
                 <w:noProof/>
-                <w:sz w:val="24"/>
-                <w:szCs w:val="24"/>
               </w:rPr>
               <w:t>Metodología de Desarrollo</w:t>
             </w:r>
             <w:r>
               <w:rPr>
+                <w:rFonts w:ascii="Times New Roman" w:hAnsi="Times New Roman" w:cs="Times New Roman"/>
                 <w:noProof/>
                 <w:webHidden/>
-                <w:sz w:val="24"/>
-                <w:szCs w:val="24"/>
               </w:rPr>
               <w:tab/>
             </w:r>
             <w:r>
               <w:rPr>
+                <w:rFonts w:ascii="Times New Roman" w:hAnsi="Times New Roman" w:cs="Times New Roman"/>
                 <w:noProof/>
                 <w:webHidden/>
-                <w:sz w:val="24"/>
-                <w:szCs w:val="24"/>
               </w:rPr>
               <w:fldChar w:fldCharType="begin"/>
             </w:r>
             <w:r>
               <w:rPr>
+                <w:rFonts w:ascii="Times New Roman" w:hAnsi="Times New Roman" w:cs="Times New Roman"/>
                 <w:noProof/>
                 <w:webHidden/>
-                <w:sz w:val="24"/>
-                <w:szCs w:val="24"/>
-              </w:rPr>
-              <w:instrText xml:space="preserve"> PAGEREF _Toc475975020 \h </w:instrText>
+              </w:rPr>
+              <w:instrText xml:space="preserve"> PAGEREF _Toc477390460 \h </w:instrText>
             </w:r>
             <w:r>
               <w:rPr>
+                <w:rFonts w:ascii="Times New Roman" w:hAnsi="Times New Roman" w:cs="Times New Roman"/>
                 <w:noProof/>
                 <w:webHidden/>
-                <w:sz w:val="24"/>
-                <w:szCs w:val="24"/>
               </w:rPr>
             </w:r>
             <w:r>
               <w:rPr>
+                <w:rFonts w:ascii="Times New Roman" w:hAnsi="Times New Roman" w:cs="Times New Roman"/>
                 <w:noProof/>
                 <w:webHidden/>
-                <w:sz w:val="24"/>
-                <w:szCs w:val="24"/>
               </w:rPr>
               <w:fldChar w:fldCharType="separate"/>
             </w:r>
             <w:r>
               <w:rPr>
+                <w:rFonts w:ascii="Times New Roman" w:hAnsi="Times New Roman" w:cs="Times New Roman"/>
                 <w:noProof/>
                 <w:webHidden/>
-                <w:sz w:val="24"/>
-                <w:szCs w:val="24"/>
-              </w:rPr>
-              <w:t>17</w:t>
+              </w:rPr>
+              <w:t>18</w:t>
             </w:r>
             <w:r>
               <w:rPr>
+                <w:rFonts w:ascii="Times New Roman" w:hAnsi="Times New Roman" w:cs="Times New Roman"/>
                 <w:noProof/>
                 <w:webHidden/>
-                <w:sz w:val="24"/>
-                <w:szCs w:val="24"/>
               </w:rPr>
               <w:fldChar w:fldCharType="end"/>
             </w:r>
@@ -1647,86 +1573,74 @@
             <w:tabs>
               <w:tab w:val="right" w:leader="dot" w:pos="8828"/>
             </w:tabs>
-            <w:spacing w:line="480" w:lineRule="auto"/>
             <w:rPr>
-              <w:rFonts w:asciiTheme="minorHAnsi" w:eastAsiaTheme="minorEastAsia" w:hAnsiTheme="minorHAnsi" w:cstheme="minorBidi"/>
+              <w:rFonts w:ascii="Times New Roman" w:eastAsiaTheme="minorEastAsia" w:hAnsi="Times New Roman" w:cs="Times New Roman"/>
               <w:noProof/>
               <w:color w:val="auto"/>
-              <w:sz w:val="24"/>
-              <w:szCs w:val="24"/>
-              <w:lang w:val="es-ES" w:eastAsia="es-ES"/>
             </w:rPr>
           </w:pPr>
-          <w:hyperlink w:anchor="_Toc475975021" w:history="1">
+          <w:hyperlink w:anchor="_Toc477390461" w:history="1">
             <w:r>
               <w:rPr>
                 <w:rStyle w:val="Hipervnculo"/>
                 <w:rFonts w:ascii="Times New Roman" w:hAnsi="Times New Roman" w:cs="Times New Roman"/>
+                <w:b/>
                 <w:noProof/>
-                <w:sz w:val="24"/>
-                <w:szCs w:val="24"/>
               </w:rPr>
               <w:t>Metodología de Investigación</w:t>
             </w:r>
             <w:r>
               <w:rPr>
+                <w:rFonts w:ascii="Times New Roman" w:hAnsi="Times New Roman" w:cs="Times New Roman"/>
                 <w:noProof/>
                 <w:webHidden/>
-                <w:sz w:val="24"/>
-                <w:szCs w:val="24"/>
               </w:rPr>
               <w:tab/>
             </w:r>
             <w:r>
               <w:rPr>
+                <w:rFonts w:ascii="Times New Roman" w:hAnsi="Times New Roman" w:cs="Times New Roman"/>
                 <w:noProof/>
                 <w:webHidden/>
-                <w:sz w:val="24"/>
-                <w:szCs w:val="24"/>
               </w:rPr>
               <w:fldChar w:fldCharType="begin"/>
             </w:r>
             <w:r>
               <w:rPr>
+                <w:rFonts w:ascii="Times New Roman" w:hAnsi="Times New Roman" w:cs="Times New Roman"/>
                 <w:noProof/>
                 <w:webHidden/>
-                <w:sz w:val="24"/>
-                <w:szCs w:val="24"/>
-              </w:rPr>
-              <w:instrText xml:space="preserve"> PAGEREF _Toc475975021 \h </w:instrText>
+              </w:rPr>
+              <w:instrText xml:space="preserve"> PAGEREF _Toc477390461 \h </w:instrText>
             </w:r>
             <w:r>
               <w:rPr>
+                <w:rFonts w:ascii="Times New Roman" w:hAnsi="Times New Roman" w:cs="Times New Roman"/>
                 <w:noProof/>
                 <w:webHidden/>
-                <w:sz w:val="24"/>
-                <w:szCs w:val="24"/>
               </w:rPr>
             </w:r>
             <w:r>
               <w:rPr>
+                <w:rFonts w:ascii="Times New Roman" w:hAnsi="Times New Roman" w:cs="Times New Roman"/>
                 <w:noProof/>
                 <w:webHidden/>
-                <w:sz w:val="24"/>
-                <w:szCs w:val="24"/>
               </w:rPr>
               <w:fldChar w:fldCharType="separate"/>
             </w:r>
             <w:r>
               <w:rPr>
+                <w:rFonts w:ascii="Times New Roman" w:hAnsi="Times New Roman" w:cs="Times New Roman"/>
                 <w:noProof/>
                 <w:webHidden/>
-                <w:sz w:val="24"/>
-                <w:szCs w:val="24"/>
               </w:rPr>
               <w:t>20</w:t>
             </w:r>
             <w:r>
               <w:rPr>
+                <w:rFonts w:ascii="Times New Roman" w:hAnsi="Times New Roman" w:cs="Times New Roman"/>
                 <w:noProof/>
                 <w:webHidden/>
-                <w:sz w:val="24"/>
-                <w:szCs w:val="24"/>
               </w:rPr>
               <w:fldChar w:fldCharType="end"/>
             </w:r>
@@ -1738,86 +1652,74 @@
             <w:tabs>
               <w:tab w:val="right" w:leader="dot" w:pos="8828"/>
             </w:tabs>
-            <w:spacing w:line="480" w:lineRule="auto"/>
             <w:rPr>
-              <w:rFonts w:asciiTheme="minorHAnsi" w:eastAsiaTheme="minorEastAsia" w:hAnsiTheme="minorHAnsi" w:cstheme="minorBidi"/>
+              <w:rFonts w:ascii="Times New Roman" w:eastAsiaTheme="minorEastAsia" w:hAnsi="Times New Roman" w:cs="Times New Roman"/>
               <w:noProof/>
               <w:color w:val="auto"/>
-              <w:sz w:val="24"/>
-              <w:szCs w:val="24"/>
-              <w:lang w:val="es-ES" w:eastAsia="es-ES"/>
             </w:rPr>
           </w:pPr>
-          <w:hyperlink w:anchor="_Toc475975022" w:history="1">
+          <w:hyperlink w:anchor="_Toc477390462" w:history="1">
             <w:r>
               <w:rPr>
                 <w:rStyle w:val="Hipervnculo"/>
                 <w:rFonts w:ascii="Times New Roman" w:hAnsi="Times New Roman" w:cs="Times New Roman"/>
+                <w:b/>
                 <w:noProof/>
-                <w:sz w:val="24"/>
-                <w:szCs w:val="24"/>
               </w:rPr>
               <w:t>Instrumentos utilizados para la recolección de información</w:t>
             </w:r>
             <w:r>
               <w:rPr>
+                <w:rFonts w:ascii="Times New Roman" w:hAnsi="Times New Roman" w:cs="Times New Roman"/>
                 <w:noProof/>
                 <w:webHidden/>
-                <w:sz w:val="24"/>
-                <w:szCs w:val="24"/>
               </w:rPr>
               <w:tab/>
             </w:r>
             <w:r>
               <w:rPr>
+                <w:rFonts w:ascii="Times New Roman" w:hAnsi="Times New Roman" w:cs="Times New Roman"/>
                 <w:noProof/>
                 <w:webHidden/>
-                <w:sz w:val="24"/>
-                <w:szCs w:val="24"/>
               </w:rPr>
               <w:fldChar w:fldCharType="begin"/>
             </w:r>
             <w:r>
               <w:rPr>
+                <w:rFonts w:ascii="Times New Roman" w:hAnsi="Times New Roman" w:cs="Times New Roman"/>
                 <w:noProof/>
                 <w:webHidden/>
-                <w:sz w:val="24"/>
-                <w:szCs w:val="24"/>
-              </w:rPr>
-              <w:instrText xml:space="preserve"> PAGEREF _Toc475975022 \h </w:instrText>
+              </w:rPr>
+              <w:instrText xml:space="preserve"> PAGEREF _Toc477390462 \h </w:instrText>
             </w:r>
             <w:r>
               <w:rPr>
+                <w:rFonts w:ascii="Times New Roman" w:hAnsi="Times New Roman" w:cs="Times New Roman"/>
                 <w:noProof/>
                 <w:webHidden/>
-                <w:sz w:val="24"/>
-                <w:szCs w:val="24"/>
               </w:rPr>
             </w:r>
             <w:r>
               <w:rPr>
+                <w:rFonts w:ascii="Times New Roman" w:hAnsi="Times New Roman" w:cs="Times New Roman"/>
                 <w:noProof/>
                 <w:webHidden/>
-                <w:sz w:val="24"/>
-                <w:szCs w:val="24"/>
               </w:rPr>
               <w:fldChar w:fldCharType="separate"/>
             </w:r>
             <w:r>
               <w:rPr>
+                <w:rFonts w:ascii="Times New Roman" w:hAnsi="Times New Roman" w:cs="Times New Roman"/>
                 <w:noProof/>
                 <w:webHidden/>
-                <w:sz w:val="24"/>
-                <w:szCs w:val="24"/>
-              </w:rPr>
-              <w:t>20</w:t>
+              </w:rPr>
+              <w:t>21</w:t>
             </w:r>
             <w:r>
               <w:rPr>
+                <w:rFonts w:ascii="Times New Roman" w:hAnsi="Times New Roman" w:cs="Times New Roman"/>
                 <w:noProof/>
                 <w:webHidden/>
-                <w:sz w:val="24"/>
-                <w:szCs w:val="24"/>
               </w:rPr>
               <w:fldChar w:fldCharType="end"/>
             </w:r>
@@ -1829,86 +1731,74 @@
             <w:tabs>
               <w:tab w:val="right" w:leader="dot" w:pos="8828"/>
             </w:tabs>
-            <w:spacing w:line="480" w:lineRule="auto"/>
             <w:rPr>
-              <w:rFonts w:asciiTheme="minorHAnsi" w:eastAsiaTheme="minorEastAsia" w:hAnsiTheme="minorHAnsi" w:cstheme="minorBidi"/>
+              <w:rFonts w:ascii="Times New Roman" w:eastAsiaTheme="minorEastAsia" w:hAnsi="Times New Roman" w:cs="Times New Roman"/>
               <w:noProof/>
               <w:color w:val="auto"/>
-              <w:sz w:val="24"/>
-              <w:szCs w:val="24"/>
-              <w:lang w:val="es-ES" w:eastAsia="es-ES"/>
             </w:rPr>
           </w:pPr>
-          <w:hyperlink w:anchor="_Toc475975023" w:history="1">
+          <w:hyperlink w:anchor="_Toc477390463" w:history="1">
             <w:r>
               <w:rPr>
                 <w:rStyle w:val="Hipervnculo"/>
                 <w:rFonts w:ascii="Times New Roman" w:hAnsi="Times New Roman" w:cs="Times New Roman"/>
+                <w:b/>
                 <w:noProof/>
-                <w:sz w:val="24"/>
-                <w:szCs w:val="24"/>
               </w:rPr>
               <w:t>Cronograma</w:t>
             </w:r>
             <w:r>
               <w:rPr>
+                <w:rFonts w:ascii="Times New Roman" w:hAnsi="Times New Roman" w:cs="Times New Roman"/>
                 <w:noProof/>
                 <w:webHidden/>
-                <w:sz w:val="24"/>
-                <w:szCs w:val="24"/>
               </w:rPr>
               <w:tab/>
             </w:r>
             <w:r>
               <w:rPr>
+                <w:rFonts w:ascii="Times New Roman" w:hAnsi="Times New Roman" w:cs="Times New Roman"/>
                 <w:noProof/>
                 <w:webHidden/>
-                <w:sz w:val="24"/>
-                <w:szCs w:val="24"/>
               </w:rPr>
               <w:fldChar w:fldCharType="begin"/>
             </w:r>
             <w:r>
               <w:rPr>
+                <w:rFonts w:ascii="Times New Roman" w:hAnsi="Times New Roman" w:cs="Times New Roman"/>
                 <w:noProof/>
                 <w:webHidden/>
-                <w:sz w:val="24"/>
-                <w:szCs w:val="24"/>
-              </w:rPr>
-              <w:instrText xml:space="preserve"> PAGEREF _Toc475975023 \h </w:instrText>
+              </w:rPr>
+              <w:instrText xml:space="preserve"> PAGEREF _Toc477390463 \h </w:instrText>
             </w:r>
             <w:r>
               <w:rPr>
+                <w:rFonts w:ascii="Times New Roman" w:hAnsi="Times New Roman" w:cs="Times New Roman"/>
                 <w:noProof/>
                 <w:webHidden/>
-                <w:sz w:val="24"/>
-                <w:szCs w:val="24"/>
               </w:rPr>
             </w:r>
             <w:r>
               <w:rPr>
+                <w:rFonts w:ascii="Times New Roman" w:hAnsi="Times New Roman" w:cs="Times New Roman"/>
                 <w:noProof/>
                 <w:webHidden/>
-                <w:sz w:val="24"/>
-                <w:szCs w:val="24"/>
               </w:rPr>
               <w:fldChar w:fldCharType="separate"/>
             </w:r>
             <w:r>
               <w:rPr>
+                <w:rFonts w:ascii="Times New Roman" w:hAnsi="Times New Roman" w:cs="Times New Roman"/>
                 <w:noProof/>
                 <w:webHidden/>
-                <w:sz w:val="24"/>
-                <w:szCs w:val="24"/>
               </w:rPr>
               <w:t>28</w:t>
             </w:r>
             <w:r>
               <w:rPr>
+                <w:rFonts w:ascii="Times New Roman" w:hAnsi="Times New Roman" w:cs="Times New Roman"/>
                 <w:noProof/>
                 <w:webHidden/>
-                <w:sz w:val="24"/>
-                <w:szCs w:val="24"/>
               </w:rPr>
               <w:fldChar w:fldCharType="end"/>
             </w:r>
@@ -1920,87 +1810,75 @@
             <w:tabs>
               <w:tab w:val="right" w:leader="dot" w:pos="8828"/>
             </w:tabs>
-            <w:spacing w:line="480" w:lineRule="auto"/>
             <w:rPr>
-              <w:rFonts w:asciiTheme="minorHAnsi" w:eastAsiaTheme="minorEastAsia" w:hAnsiTheme="minorHAnsi" w:cstheme="minorBidi"/>
+              <w:rFonts w:ascii="Times New Roman" w:eastAsiaTheme="minorEastAsia" w:hAnsi="Times New Roman" w:cs="Times New Roman"/>
               <w:noProof/>
               <w:color w:val="auto"/>
-              <w:sz w:val="24"/>
-              <w:szCs w:val="24"/>
-              <w:lang w:val="es-ES" w:eastAsia="es-ES"/>
             </w:rPr>
           </w:pPr>
-          <w:hyperlink w:anchor="_Toc475975024" w:history="1">
+          <w:hyperlink w:anchor="_Toc477390464" w:history="1">
             <w:r>
               <w:rPr>
                 <w:rStyle w:val="Hipervnculo"/>
                 <w:rFonts w:ascii="Times New Roman" w:hAnsi="Times New Roman" w:cs="Times New Roman"/>
+                <w:b/>
                 <w:noProof/>
-                <w:sz w:val="24"/>
-                <w:szCs w:val="24"/>
                 <w:lang w:val="es-ES"/>
               </w:rPr>
               <w:t>Referencias</w:t>
             </w:r>
             <w:r>
               <w:rPr>
+                <w:rFonts w:ascii="Times New Roman" w:hAnsi="Times New Roman" w:cs="Times New Roman"/>
                 <w:noProof/>
                 <w:webHidden/>
-                <w:sz w:val="24"/>
-                <w:szCs w:val="24"/>
               </w:rPr>
               <w:tab/>
             </w:r>
             <w:r>
               <w:rPr>
+                <w:rFonts w:ascii="Times New Roman" w:hAnsi="Times New Roman" w:cs="Times New Roman"/>
                 <w:noProof/>
                 <w:webHidden/>
-                <w:sz w:val="24"/>
-                <w:szCs w:val="24"/>
               </w:rPr>
               <w:fldChar w:fldCharType="begin"/>
             </w:r>
             <w:r>
               <w:rPr>
+                <w:rFonts w:ascii="Times New Roman" w:hAnsi="Times New Roman" w:cs="Times New Roman"/>
                 <w:noProof/>
                 <w:webHidden/>
-                <w:sz w:val="24"/>
-                <w:szCs w:val="24"/>
-              </w:rPr>
-              <w:instrText xml:space="preserve"> PAGEREF _Toc475975024 \h </w:instrText>
+              </w:rPr>
+              <w:instrText xml:space="preserve"> PAGEREF _Toc477390464 \h </w:instrText>
             </w:r>
             <w:r>
               <w:rPr>
+                <w:rFonts w:ascii="Times New Roman" w:hAnsi="Times New Roman" w:cs="Times New Roman"/>
                 <w:noProof/>
                 <w:webHidden/>
-                <w:sz w:val="24"/>
-                <w:szCs w:val="24"/>
               </w:rPr>
             </w:r>
             <w:r>
               <w:rPr>
+                <w:rFonts w:ascii="Times New Roman" w:hAnsi="Times New Roman" w:cs="Times New Roman"/>
                 <w:noProof/>
                 <w:webHidden/>
-                <w:sz w:val="24"/>
-                <w:szCs w:val="24"/>
               </w:rPr>
               <w:fldChar w:fldCharType="separate"/>
             </w:r>
             <w:r>
               <w:rPr>
+                <w:rFonts w:ascii="Times New Roman" w:hAnsi="Times New Roman" w:cs="Times New Roman"/>
                 <w:noProof/>
                 <w:webHidden/>
-                <w:sz w:val="24"/>
-                <w:szCs w:val="24"/>
               </w:rPr>
               <w:t>30</w:t>
             </w:r>
             <w:r>
               <w:rPr>
+                <w:rFonts w:ascii="Times New Roman" w:hAnsi="Times New Roman" w:cs="Times New Roman"/>
                 <w:noProof/>
                 <w:webHidden/>
-                <w:sz w:val="24"/>
-                <w:szCs w:val="24"/>
               </w:rPr>
               <w:fldChar w:fldCharType="end"/>
             </w:r>
@@ -2046,11 +1924,28 @@
           <w:szCs w:val="24"/>
         </w:rPr>
       </w:pPr>
-      <w:bookmarkStart w:id="0" w:name="_GoBack"/>
-      <w:bookmarkEnd w:id="0"/>
     </w:p>
     <w:p>
       <w:pPr>
+        <w:rPr>
+          <w:rFonts w:ascii="Times New Roman" w:hAnsi="Times New Roman" w:cs="Times New Roman"/>
+          <w:b/>
+          <w:sz w:val="24"/>
+          <w:szCs w:val="24"/>
+        </w:rPr>
+      </w:pPr>
+      <w:r>
+        <w:rPr>
+          <w:rFonts w:ascii="Times New Roman" w:hAnsi="Times New Roman" w:cs="Times New Roman"/>
+          <w:b/>
+          <w:sz w:val="24"/>
+          <w:szCs w:val="24"/>
+        </w:rPr>
+        <w:br w:type="page"/>
+      </w:r>
+    </w:p>
+    <w:p>
+      <w:pPr>
         <w:jc w:val="center"/>
         <w:rPr>
           <w:rFonts w:ascii="Times New Roman" w:hAnsi="Times New Roman" w:cs="Times New Roman"/>
@@ -2066,6 +1961,7 @@
           <w:sz w:val="24"/>
           <w:szCs w:val="24"/>
         </w:rPr>
+        <w:lastRenderedPageBreak/>
         <w:t>Lista de Figuras</w:t>
       </w:r>
     </w:p>
@@ -2982,7 +2878,7 @@
           <w:szCs w:val="24"/>
         </w:rPr>
       </w:pPr>
-      <w:bookmarkStart w:id="1" w:name="_Toc475975009"/>
+      <w:bookmarkStart w:id="1" w:name="_Toc477390448"/>
       <w:r>
         <w:rPr>
           <w:rFonts w:ascii="Times New Roman" w:hAnsi="Times New Roman" w:cs="Times New Roman"/>
@@ -3080,7 +2976,7 @@
           <w:szCs w:val="24"/>
         </w:rPr>
       </w:pPr>
-      <w:bookmarkStart w:id="2" w:name="_Toc475975010"/>
+      <w:bookmarkStart w:id="2" w:name="_Toc477390449"/>
       <w:r>
         <w:rPr>
           <w:rFonts w:ascii="Times New Roman" w:hAnsi="Times New Roman" w:cs="Times New Roman"/>
@@ -3552,7 +3448,7 @@
           <w:szCs w:val="24"/>
         </w:rPr>
       </w:pPr>
-      <w:bookmarkStart w:id="3" w:name="_Toc475975011"/>
+      <w:bookmarkStart w:id="3" w:name="_Toc477390450"/>
       <w:r>
         <w:rPr>
           <w:rFonts w:ascii="Times New Roman" w:hAnsi="Times New Roman" w:cs="Times New Roman"/>
@@ -4380,7 +4276,7 @@
           <w:szCs w:val="24"/>
         </w:rPr>
       </w:pPr>
-      <w:bookmarkStart w:id="4" w:name="_Toc475975012"/>
+      <w:bookmarkStart w:id="4" w:name="_Toc477390451"/>
       <w:r>
         <w:rPr>
           <w:rFonts w:ascii="Times New Roman" w:hAnsi="Times New Roman" w:cs="Times New Roman"/>
@@ -4635,7 +4531,7 @@
           <w:szCs w:val="24"/>
         </w:rPr>
       </w:pPr>
-      <w:bookmarkStart w:id="5" w:name="_Toc475975013"/>
+      <w:bookmarkStart w:id="5" w:name="_Toc477390452"/>
       <w:r>
         <w:rPr>
           <w:rFonts w:ascii="Times New Roman" w:hAnsi="Times New Roman" w:cs="Times New Roman"/>
@@ -4875,7 +4771,6 @@
           <w:noProof/>
           <w:sz w:val="24"/>
           <w:szCs w:val="24"/>
-          <w:lang w:val="es-ES" w:eastAsia="es-ES"/>
         </w:rPr>
         <w:lastRenderedPageBreak/>
         <w:drawing>
@@ -4906,27 +4801,14 @@
       <w:r>
         <w:t xml:space="preserve">Figura </w:t>
       </w:r>
-      <w:r>
-        <w:fldChar w:fldCharType="begin"/>
-      </w:r>
-      <w:r>
-        <w:instrText xml:space="preserve"> SEQ Figura \* ARABIC </w:instrText>
-      </w:r>
-      <w:r>
-        <w:fldChar w:fldCharType="separate"/>
-      </w:r>
-      <w:r>
-        <w:rPr>
-          <w:noProof/>
-        </w:rPr>
-        <w:t>1</w:t>
-      </w:r>
-      <w:r>
-        <w:rPr>
-          <w:noProof/>
-        </w:rPr>
-        <w:fldChar w:fldCharType="end"/>
-      </w:r>
+      <w:fldSimple w:instr=" SEQ Figura \* ARABIC ">
+        <w:r>
+          <w:rPr>
+            <w:noProof/>
+          </w:rPr>
+          <w:t>1</w:t>
+        </w:r>
+      </w:fldSimple>
       <w:r>
         <w:t xml:space="preserve"> Procesos a implementar en la CRU</w:t>
       </w:r>
@@ -5402,7 +5284,32 @@
     </w:p>
     <w:p>
       <w:pPr>
-        <w:pStyle w:val="Ttulo1"/>
+        <w:pStyle w:val="Prrafodelista"/>
+        <w:spacing w:line="480" w:lineRule="auto"/>
+        <w:ind w:firstLine="720"/>
+        <w:rPr>
+          <w:rFonts w:ascii="Times New Roman" w:hAnsi="Times New Roman" w:cs="Times New Roman"/>
+          <w:sz w:val="24"/>
+          <w:szCs w:val="24"/>
+        </w:rPr>
+      </w:pPr>
+    </w:p>
+    <w:p>
+      <w:pPr>
+        <w:pStyle w:val="Prrafodelista"/>
+        <w:spacing w:line="480" w:lineRule="auto"/>
+        <w:ind w:firstLine="720"/>
+        <w:rPr>
+          <w:rFonts w:ascii="Times New Roman" w:hAnsi="Times New Roman" w:cs="Times New Roman"/>
+          <w:sz w:val="24"/>
+          <w:szCs w:val="24"/>
+        </w:rPr>
+      </w:pPr>
+    </w:p>
+    <w:p>
+      <w:pPr>
+        <w:spacing w:line="480" w:lineRule="auto"/>
+        <w:outlineLvl w:val="0"/>
         <w:rPr>
           <w:rFonts w:ascii="Times New Roman" w:hAnsi="Times New Roman" w:cs="Times New Roman"/>
           <w:b/>
@@ -5410,7 +5317,7 @@
           <w:szCs w:val="24"/>
         </w:rPr>
       </w:pPr>
-      <w:bookmarkStart w:id="7" w:name="_Toc475975014"/>
+      <w:bookmarkStart w:id="7" w:name="_Toc477390453"/>
       <w:r>
         <w:rPr>
           <w:rFonts w:ascii="Times New Roman" w:hAnsi="Times New Roman" w:cs="Times New Roman"/>
@@ -5419,16 +5326,7 @@
           <w:szCs w:val="24"/>
         </w:rPr>
         <w:lastRenderedPageBreak/>
-        <w:t>O</w:t>
-      </w:r>
-      <w:r>
-        <w:rPr>
-          <w:rFonts w:ascii="Times New Roman" w:hAnsi="Times New Roman" w:cs="Times New Roman"/>
-          <w:b/>
-          <w:sz w:val="24"/>
-          <w:szCs w:val="24"/>
-        </w:rPr>
-        <w:t>bjetivo general</w:t>
+        <w:t>Alcance</w:t>
       </w:r>
       <w:bookmarkEnd w:id="7"/>
     </w:p>
@@ -5448,75 +5346,161 @@
           <w:sz w:val="24"/>
           <w:szCs w:val="24"/>
         </w:rPr>
-        <w:t xml:space="preserve">Desarrollar un sistema de información para la gestión de </w:t>
-      </w:r>
-      <w:r>
-        <w:rPr>
-          <w:rFonts w:ascii="Times New Roman" w:hAnsi="Times New Roman" w:cs="Times New Roman"/>
-          <w:sz w:val="24"/>
-          <w:szCs w:val="24"/>
-        </w:rPr>
-        <w:t>admisiones</w:t>
-      </w:r>
-      <w:r>
-        <w:rPr>
-          <w:rFonts w:ascii="Times New Roman" w:hAnsi="Times New Roman" w:cs="Times New Roman"/>
-          <w:sz w:val="24"/>
-          <w:szCs w:val="24"/>
-        </w:rPr>
-        <w:t>,  expedientes</w:t>
-      </w:r>
-      <w:r>
-        <w:rPr>
-          <w:rFonts w:ascii="Times New Roman" w:hAnsi="Times New Roman" w:cs="Times New Roman"/>
-          <w:sz w:val="24"/>
-          <w:szCs w:val="24"/>
-        </w:rPr>
-        <w:t>, solicitudes</w:t>
-      </w:r>
-      <w:r>
-        <w:rPr>
-          <w:rFonts w:ascii="Times New Roman" w:hAnsi="Times New Roman" w:cs="Times New Roman"/>
-          <w:sz w:val="24"/>
-          <w:szCs w:val="24"/>
-        </w:rPr>
-        <w:t xml:space="preserve"> y </w:t>
-      </w:r>
-      <w:r>
-        <w:rPr>
-          <w:rFonts w:ascii="Times New Roman" w:hAnsi="Times New Roman" w:cs="Times New Roman"/>
-          <w:sz w:val="24"/>
-          <w:szCs w:val="24"/>
-        </w:rPr>
-        <w:t>habitaciones</w:t>
-      </w:r>
-      <w:r>
-        <w:rPr>
-          <w:rFonts w:ascii="Times New Roman" w:hAnsi="Times New Roman" w:cs="Times New Roman"/>
-          <w:sz w:val="24"/>
-          <w:szCs w:val="24"/>
-        </w:rPr>
-        <w:t xml:space="preserve"> de estudiantes de la corporación de residencias universitarias</w:t>
-      </w:r>
-      <w:r>
-        <w:rPr>
-          <w:rFonts w:ascii="Times New Roman" w:hAnsi="Times New Roman" w:cs="Times New Roman"/>
-          <w:sz w:val="24"/>
-          <w:szCs w:val="24"/>
-        </w:rPr>
-        <w:t>, por medio de un entorno web</w:t>
-      </w:r>
-      <w:r>
-        <w:rPr>
-          <w:rFonts w:ascii="Times New Roman" w:hAnsi="Times New Roman" w:cs="Times New Roman"/>
-          <w:sz w:val="24"/>
-          <w:szCs w:val="24"/>
-        </w:rPr>
-        <w:t>.</w:t>
+        <w:t>De acuerdo a los módulos establecidos anteriormente se establece, que para el diseño de la APP, solo se encontraran disponibles los módulos del estudiante: de expedientes, de solicitudes y expedientes, vale aclarar que el módulo de admisiones solo estará disponible en la página web.</w:t>
       </w:r>
     </w:p>
     <w:p>
       <w:pPr>
+        <w:spacing w:line="480" w:lineRule="auto"/>
+        <w:ind w:firstLine="720"/>
+        <w:rPr>
+          <w:rFonts w:ascii="Times New Roman" w:hAnsi="Times New Roman" w:cs="Times New Roman"/>
+          <w:sz w:val="24"/>
+          <w:szCs w:val="24"/>
+        </w:rPr>
+      </w:pPr>
+      <w:r>
+        <w:rPr>
+          <w:rFonts w:ascii="Times New Roman" w:hAnsi="Times New Roman" w:cs="Times New Roman"/>
+          <w:sz w:val="24"/>
+          <w:szCs w:val="24"/>
+        </w:rPr>
+        <w:t>Por otra parte los módulos a los que acceden el director, el psicólogo y el trabajador social,</w:t>
+      </w:r>
+      <w:r>
+        <w:rPr>
+          <w:rFonts w:ascii="Times New Roman" w:hAnsi="Times New Roman" w:cs="Times New Roman"/>
+          <w:sz w:val="24"/>
+          <w:szCs w:val="24"/>
+        </w:rPr>
+        <w:t xml:space="preserve"> </w:t>
+      </w:r>
+      <w:r>
+        <w:rPr>
+          <w:rFonts w:ascii="Times New Roman" w:hAnsi="Times New Roman" w:cs="Times New Roman"/>
+          <w:sz w:val="24"/>
+          <w:szCs w:val="24"/>
+        </w:rPr>
+        <w:t xml:space="preserve">se encontraran disponibles por medio de la página web </w:t>
+      </w:r>
+    </w:p>
+    <w:p>
+      <w:pPr>
+        <w:spacing w:line="480" w:lineRule="auto"/>
+        <w:outlineLvl w:val="0"/>
+        <w:rPr>
+          <w:rFonts w:ascii="Times New Roman" w:hAnsi="Times New Roman" w:cs="Times New Roman"/>
+          <w:b/>
+          <w:sz w:val="24"/>
+          <w:szCs w:val="24"/>
+        </w:rPr>
+      </w:pPr>
+      <w:bookmarkStart w:id="8" w:name="_Toc477390454"/>
+      <w:r>
+        <w:rPr>
+          <w:rFonts w:ascii="Times New Roman" w:hAnsi="Times New Roman" w:cs="Times New Roman"/>
+          <w:b/>
+          <w:sz w:val="24"/>
+          <w:szCs w:val="24"/>
+        </w:rPr>
+        <w:t>O</w:t>
+      </w:r>
+      <w:r>
+        <w:rPr>
+          <w:rFonts w:ascii="Times New Roman" w:hAnsi="Times New Roman" w:cs="Times New Roman"/>
+          <w:b/>
+          <w:sz w:val="24"/>
+          <w:szCs w:val="24"/>
+        </w:rPr>
+        <w:t>bjetivo general</w:t>
+      </w:r>
+      <w:bookmarkEnd w:id="8"/>
+    </w:p>
+    <w:p>
+      <w:pPr>
+        <w:spacing w:line="480" w:lineRule="auto"/>
+        <w:ind w:firstLine="720"/>
+        <w:rPr>
+          <w:rFonts w:ascii="Times New Roman" w:hAnsi="Times New Roman" w:cs="Times New Roman"/>
+          <w:sz w:val="24"/>
+          <w:szCs w:val="24"/>
+        </w:rPr>
+      </w:pPr>
+      <w:r>
+        <w:rPr>
+          <w:rFonts w:ascii="Times New Roman" w:hAnsi="Times New Roman" w:cs="Times New Roman"/>
+          <w:sz w:val="24"/>
+          <w:szCs w:val="24"/>
+        </w:rPr>
+        <w:t xml:space="preserve">Desarrollar un sistema de información para la gestión de </w:t>
+      </w:r>
+      <w:r>
+        <w:rPr>
+          <w:rFonts w:ascii="Times New Roman" w:hAnsi="Times New Roman" w:cs="Times New Roman"/>
+          <w:sz w:val="24"/>
+          <w:szCs w:val="24"/>
+        </w:rPr>
+        <w:t>admisiones</w:t>
+      </w:r>
+      <w:r>
+        <w:rPr>
+          <w:rFonts w:ascii="Times New Roman" w:hAnsi="Times New Roman" w:cs="Times New Roman"/>
+          <w:sz w:val="24"/>
+          <w:szCs w:val="24"/>
+        </w:rPr>
+        <w:t>,  expedientes</w:t>
+      </w:r>
+      <w:r>
+        <w:rPr>
+          <w:rFonts w:ascii="Times New Roman" w:hAnsi="Times New Roman" w:cs="Times New Roman"/>
+          <w:sz w:val="24"/>
+          <w:szCs w:val="24"/>
+        </w:rPr>
+        <w:t>, solicitudes</w:t>
+      </w:r>
+      <w:r>
+        <w:rPr>
+          <w:rFonts w:ascii="Times New Roman" w:hAnsi="Times New Roman" w:cs="Times New Roman"/>
+          <w:sz w:val="24"/>
+          <w:szCs w:val="24"/>
+        </w:rPr>
+        <w:t xml:space="preserve"> y </w:t>
+      </w:r>
+      <w:r>
+        <w:rPr>
+          <w:rFonts w:ascii="Times New Roman" w:hAnsi="Times New Roman" w:cs="Times New Roman"/>
+          <w:sz w:val="24"/>
+          <w:szCs w:val="24"/>
+        </w:rPr>
+        <w:t>habitaciones</w:t>
+      </w:r>
+      <w:r>
+        <w:rPr>
+          <w:rFonts w:ascii="Times New Roman" w:hAnsi="Times New Roman" w:cs="Times New Roman"/>
+          <w:sz w:val="24"/>
+          <w:szCs w:val="24"/>
+        </w:rPr>
+        <w:t xml:space="preserve"> de estudiantes de la corporación de residencias universitarias</w:t>
+      </w:r>
+      <w:r>
+        <w:rPr>
+          <w:rFonts w:ascii="Times New Roman" w:hAnsi="Times New Roman" w:cs="Times New Roman"/>
+          <w:sz w:val="24"/>
+          <w:szCs w:val="24"/>
+        </w:rPr>
+        <w:t>, por medio de un entorno web</w:t>
+      </w:r>
+      <w:r>
+        <w:rPr>
+          <w:rFonts w:ascii="Times New Roman" w:hAnsi="Times New Roman" w:cs="Times New Roman"/>
+          <w:sz w:val="24"/>
+          <w:szCs w:val="24"/>
+        </w:rPr>
+        <w:t>.</w:t>
+      </w:r>
+    </w:p>
+    <w:p>
+      <w:pPr>
         <w:pStyle w:val="Ttulo2"/>
         <w:rPr>
           <w:rFonts w:ascii="Times New Roman" w:hAnsi="Times New Roman" w:cs="Times New Roman"/>
@@ -5525,7 +5509,7 @@
           <w:szCs w:val="24"/>
         </w:rPr>
       </w:pPr>
-      <w:bookmarkStart w:id="8" w:name="_Toc475975015"/>
+      <w:bookmarkStart w:id="9" w:name="_Toc477390455"/>
       <w:r>
         <w:rPr>
           <w:rFonts w:ascii="Times New Roman" w:hAnsi="Times New Roman" w:cs="Times New Roman"/>
@@ -5535,7 +5519,7 @@
         </w:rPr>
         <w:t>Objetivos específicos</w:t>
       </w:r>
-      <w:bookmarkEnd w:id="8"/>
+      <w:bookmarkEnd w:id="9"/>
     </w:p>
     <w:p>
       <w:pPr>
@@ -5552,9 +5536,9 @@
           <w:lang w:val="es-ES"/>
         </w:rPr>
       </w:pPr>
-      <w:bookmarkStart w:id="9" w:name="OLE_LINK96"/>
-      <w:bookmarkStart w:id="10" w:name="OLE_LINK97"/>
-      <w:bookmarkStart w:id="11" w:name="OLE_LINK98"/>
+      <w:bookmarkStart w:id="10" w:name="OLE_LINK96"/>
+      <w:bookmarkStart w:id="11" w:name="OLE_LINK97"/>
+      <w:bookmarkStart w:id="12" w:name="OLE_LINK98"/>
       <w:r>
         <w:rPr>
           <w:rFonts w:ascii="Times New Roman" w:eastAsia="Times New Roman" w:hAnsi="Times New Roman" w:cs="Times New Roman"/>
@@ -5741,6 +5725,7 @@
           <w:szCs w:val="24"/>
           <w:lang w:val="es-ES"/>
         </w:rPr>
+        <w:lastRenderedPageBreak/>
         <w:t>Realizar una encuesta de percepción de los estudiantes, frente a los procesos que se implementaran en la APP.</w:t>
       </w:r>
     </w:p>
@@ -5753,10 +5738,10 @@
           <w:szCs w:val="24"/>
         </w:rPr>
       </w:pPr>
-      <w:bookmarkStart w:id="12" w:name="_Toc475975016"/>
-      <w:bookmarkEnd w:id="9"/>
+      <w:bookmarkStart w:id="13" w:name="_Toc477390456"/>
       <w:bookmarkEnd w:id="10"/>
       <w:bookmarkEnd w:id="11"/>
+      <w:bookmarkEnd w:id="12"/>
       <w:r>
         <w:rPr>
           <w:rFonts w:ascii="Times New Roman" w:hAnsi="Times New Roman" w:cs="Times New Roman"/>
@@ -5784,7 +5769,7 @@
         </w:rPr>
         <w:t>Teórico</w:t>
       </w:r>
-      <w:bookmarkEnd w:id="12"/>
+      <w:bookmarkEnd w:id="13"/>
     </w:p>
     <w:p>
       <w:pPr>
@@ -5948,7 +5933,6 @@
           <w:sz w:val="24"/>
           <w:szCs w:val="24"/>
         </w:rPr>
-        <w:lastRenderedPageBreak/>
         <w:t xml:space="preserve">En la universidad pontificia universidad católica de chile, se encuentra el sistema de gestión de espacios físicos, donde mediante una url publica, se puede realizar una reserva de algún salón especial (conferencia, </w:t>
       </w:r>
       <w:r>
@@ -6009,6 +5993,7 @@
           <w:id w:val="-281816289"/>
           <w:citation/>
         </w:sdtPr>
+        <w:sdtEndPr/>
         <w:sdtContent>
           <w:r>
             <w:rPr>
@@ -6272,6 +6257,7 @@
           <w:sz w:val="24"/>
           <w:szCs w:val="24"/>
         </w:rPr>
+        <w:lastRenderedPageBreak/>
         <w:t>Desventajas</w:t>
       </w:r>
     </w:p>
@@ -6366,7 +6352,6 @@
           <w:sz w:val="24"/>
           <w:szCs w:val="24"/>
         </w:rPr>
-        <w:lastRenderedPageBreak/>
         <w:t xml:space="preserve">Es un software web </w:t>
       </w:r>
       <w:r>
@@ -6443,6 +6428,7 @@
           <w:id w:val="-1012537563"/>
           <w:citation/>
         </w:sdtPr>
+        <w:sdtEndPr/>
         <w:sdtContent>
           <w:r>
             <w:rPr>
@@ -6856,6 +6842,7 @@
           <w:sz w:val="24"/>
           <w:szCs w:val="24"/>
         </w:rPr>
+        <w:lastRenderedPageBreak/>
         <w:t xml:space="preserve">Permite la </w:t>
       </w:r>
       <w:r>
@@ -6971,7 +6958,6 @@
           <w:sz w:val="24"/>
           <w:szCs w:val="24"/>
         </w:rPr>
-        <w:lastRenderedPageBreak/>
         <w:t>No tiene una barra marcada acerca de la navegación actual, de esta manera el usuario puede llegar a olvidar en que formulario se encuentra.</w:t>
       </w:r>
     </w:p>
@@ -7176,6 +7162,7 @@
           <w:id w:val="157510505"/>
           <w:citation/>
         </w:sdtPr>
+        <w:sdtEndPr/>
         <w:sdtContent>
           <w:r>
             <w:rPr>
@@ -7575,6 +7562,7 @@
           <w:sz w:val="24"/>
           <w:szCs w:val="24"/>
         </w:rPr>
+        <w:lastRenderedPageBreak/>
         <w:t xml:space="preserve">Tiene opciones de </w:t>
       </w:r>
       <w:r>
@@ -7676,7 +7664,6 @@
           <w:sz w:val="24"/>
           <w:szCs w:val="24"/>
         </w:rPr>
-        <w:lastRenderedPageBreak/>
         <w:t xml:space="preserve">No permite la integración </w:t>
       </w:r>
       <w:r>
@@ -7873,6 +7860,7 @@
           <w:id w:val="1644240589"/>
           <w:citation/>
         </w:sdtPr>
+        <w:sdtEndPr/>
         <w:sdtContent>
           <w:r>
             <w:rPr>
@@ -8235,6 +8223,7 @@
           <w:sz w:val="24"/>
           <w:szCs w:val="24"/>
         </w:rPr>
+        <w:lastRenderedPageBreak/>
         <w:t>El tipo de software el local, lo cual significa que la información siempre permanecerá en la red de la entidad que lo administre.</w:t>
       </w:r>
     </w:p>
@@ -8302,7 +8291,6 @@
           <w:sz w:val="24"/>
           <w:szCs w:val="24"/>
         </w:rPr>
-        <w:lastRenderedPageBreak/>
         <w:t xml:space="preserve">Debido a que es un software local, no permite la compatibilidad con demás sistemas operativos o arquitectura. Esta versión solo </w:t>
       </w:r>
       <w:r>
@@ -8411,6 +8399,7 @@
           <w:id w:val="-839083708"/>
           <w:citation/>
         </w:sdtPr>
+        <w:sdtEndPr/>
         <w:sdtContent>
           <w:r>
             <w:rPr>
@@ -8685,6 +8674,7 @@
           <w:sz w:val="24"/>
           <w:szCs w:val="24"/>
         </w:rPr>
+        <w:lastRenderedPageBreak/>
         <w:t>Permite administración desde cualquier punto del mundo gracias a que es un aplicativo web.</w:t>
       </w:r>
     </w:p>
@@ -8754,7 +8744,6 @@
           <w:sz w:val="24"/>
           <w:szCs w:val="24"/>
         </w:rPr>
-        <w:lastRenderedPageBreak/>
         <w:t>Debido a la fácil integración con todas las áreas del hotel, requiere un soporte técnico dedicado, lo cual representa costos adicionales.</w:t>
       </w:r>
     </w:p>
@@ -8800,7 +8789,7 @@
           <w:szCs w:val="24"/>
         </w:rPr>
       </w:pPr>
-      <w:bookmarkStart w:id="13" w:name="_Toc475975017"/>
+      <w:bookmarkStart w:id="14" w:name="_Toc477390457"/>
       <w:r>
         <w:rPr>
           <w:rFonts w:ascii="Times New Roman" w:hAnsi="Times New Roman" w:cs="Times New Roman"/>
@@ -8846,7 +8835,7 @@
         </w:rPr>
         <w:t>extual</w:t>
       </w:r>
-      <w:bookmarkEnd w:id="13"/>
+      <w:bookmarkEnd w:id="14"/>
     </w:p>
     <w:p>
       <w:pPr>
@@ -9218,6 +9207,7 @@
           <w:sz w:val="24"/>
           <w:szCs w:val="24"/>
         </w:rPr>
+        <w:lastRenderedPageBreak/>
         <w:t>Posee</w:t>
       </w:r>
       <w:r>
@@ -9330,7 +9320,7 @@
           <w:szCs w:val="24"/>
         </w:rPr>
       </w:pPr>
-      <w:bookmarkStart w:id="14" w:name="_Toc475975018"/>
+      <w:bookmarkStart w:id="15" w:name="_Toc477390458"/>
       <w:r>
         <w:rPr>
           <w:rFonts w:ascii="Times New Roman" w:hAnsi="Times New Roman" w:cs="Times New Roman"/>
@@ -9338,7 +9328,6 @@
           <w:sz w:val="24"/>
           <w:szCs w:val="24"/>
         </w:rPr>
-        <w:lastRenderedPageBreak/>
         <w:t xml:space="preserve">Marco </w:t>
       </w:r>
       <w:r>
@@ -9359,7 +9348,7 @@
         </w:rPr>
         <w:t>onceptual</w:t>
       </w:r>
-      <w:bookmarkEnd w:id="14"/>
+      <w:bookmarkEnd w:id="15"/>
     </w:p>
     <w:p>
       <w:pPr>
@@ -9615,6 +9604,7 @@
           <w:id w:val="-1300300497"/>
           <w:citation/>
         </w:sdtPr>
+        <w:sdtEndPr/>
         <w:sdtContent>
           <w:r>
             <w:rPr>
@@ -9745,7 +9735,16 @@
           <w:sz w:val="24"/>
           <w:szCs w:val="24"/>
         </w:rPr>
-        <w:t xml:space="preserve"> a los procesos de la universidad, con el fin de tomar decisiones propias y no con interés universitarios; algunas universidades </w:t>
+        <w:t xml:space="preserve"> a los procesos de la </w:t>
+      </w:r>
+      <w:r>
+        <w:rPr>
+          <w:rFonts w:ascii="Times New Roman" w:hAnsi="Times New Roman" w:cs="Times New Roman"/>
+          <w:sz w:val="24"/>
+          <w:szCs w:val="24"/>
+        </w:rPr>
+        <w:lastRenderedPageBreak/>
+        <w:t xml:space="preserve">universidad, con el fin de tomar decisiones propias y no con interés universitarios; algunas universidades </w:t>
       </w:r>
       <w:r>
         <w:rPr>
@@ -9836,16 +9835,7 @@
           <w:sz w:val="24"/>
           <w:szCs w:val="24"/>
         </w:rPr>
-        <w:t xml:space="preserve"> las residencias de estudiantes y las residencias universitarias suelen ir desde el alojamiento y la manutención hasta los servicios de lavandería y biblioteca. Además, según la categoría de estas residencias, también contarán </w:t>
-      </w:r>
-      <w:r>
-        <w:rPr>
-          <w:rFonts w:ascii="Times New Roman" w:hAnsi="Times New Roman" w:cs="Times New Roman"/>
-          <w:sz w:val="24"/>
-          <w:szCs w:val="24"/>
-        </w:rPr>
-        <w:lastRenderedPageBreak/>
-        <w:t>con servicios complementarios como cine, conciertos, planificación de excursiones o actividades deportivas.</w:t>
+        <w:t xml:space="preserve"> las residencias de estudiantes y las residencias universitarias suelen ir desde el alojamiento y la manutención hasta los servicios de lavandería y biblioteca. Además, según la categoría de estas residencias, también contarán con servicios complementarios como cine, conciertos, planificación de excursiones o actividades deportivas.</w:t>
       </w:r>
     </w:p>
     <w:p>
@@ -10017,6 +10007,7 @@
           <w:id w:val="-1622371064"/>
           <w:citation/>
         </w:sdtPr>
+        <w:sdtEndPr/>
         <w:sdtContent>
           <w:r>
             <w:rPr>
@@ -10111,6 +10102,7 @@
           <w:id w:val="1073393146"/>
           <w:citation/>
         </w:sdtPr>
+        <w:sdtEndPr/>
         <w:sdtContent>
           <w:r>
             <w:rPr>
@@ -10189,6 +10181,7 @@
           <w:sz w:val="24"/>
           <w:szCs w:val="24"/>
         </w:rPr>
+        <w:lastRenderedPageBreak/>
         <w:t xml:space="preserve">Es un lenguaje de consultas de base de datos, desarrollado por Microsoft, </w:t>
       </w:r>
       <w:r>
@@ -10267,6 +10260,7 @@
           <w:id w:val="-242798976"/>
           <w:citation/>
         </w:sdtPr>
+        <w:sdtEndPr/>
         <w:sdtContent>
           <w:r>
             <w:rPr>
@@ -10345,7 +10339,6 @@
           <w:sz w:val="24"/>
           <w:szCs w:val="24"/>
         </w:rPr>
-        <w:lastRenderedPageBreak/>
         <w:t xml:space="preserve">Es un lenguaje de programación desarrollado por Microsoft, el cual tiene como característica principal la orientación a objetos, desde donde se puede hacer uso de las especialidades de POO, herencia, </w:t>
       </w:r>
       <w:r>
@@ -10396,43 +10389,15 @@
           <w:sz w:val="24"/>
           <w:szCs w:val="24"/>
         </w:rPr>
-        <w:t xml:space="preserve"> con diferentes sistemas operativos, donde se puede compilar, como lo son Windows, Unix, </w:t>
-      </w:r>
-      <w:proofErr w:type="spellStart"/>
-      <w:r>
-        <w:rPr>
-          <w:rFonts w:ascii="Times New Roman" w:hAnsi="Times New Roman" w:cs="Times New Roman"/>
-          <w:sz w:val="24"/>
-          <w:szCs w:val="24"/>
-        </w:rPr>
-        <w:t>Android</w:t>
-      </w:r>
-      <w:proofErr w:type="spellEnd"/>
-      <w:r>
-        <w:rPr>
-          <w:rFonts w:ascii="Times New Roman" w:hAnsi="Times New Roman" w:cs="Times New Roman"/>
-          <w:sz w:val="24"/>
-          <w:szCs w:val="24"/>
-        </w:rPr>
-        <w:t xml:space="preserve">, </w:t>
-      </w:r>
-      <w:proofErr w:type="spellStart"/>
-      <w:r>
-        <w:rPr>
-          <w:rFonts w:ascii="Times New Roman" w:hAnsi="Times New Roman" w:cs="Times New Roman"/>
-          <w:sz w:val="24"/>
-          <w:szCs w:val="24"/>
-        </w:rPr>
-        <w:t>iOS</w:t>
-      </w:r>
-      <w:proofErr w:type="spellEnd"/>
-      <w:r>
-        <w:rPr>
-          <w:rFonts w:ascii="Times New Roman" w:hAnsi="Times New Roman" w:cs="Times New Roman"/>
-          <w:sz w:val="24"/>
-          <w:szCs w:val="24"/>
-        </w:rPr>
-        <w:t>, entre otros.</w:t>
+        <w:t xml:space="preserve"> con diferentes sistemas operativos, donde se puede compilar, como lo son Windows, Unix, Android, </w:t>
+      </w:r>
+      <w:r>
+        <w:rPr>
+          <w:rFonts w:ascii="Times New Roman" w:hAnsi="Times New Roman" w:cs="Times New Roman"/>
+          <w:sz w:val="24"/>
+          <w:szCs w:val="24"/>
+        </w:rPr>
+        <w:t>iOS, entre otros.</w:t>
       </w:r>
     </w:p>
     <w:p>
@@ -10516,6 +10481,7 @@
           <w:id w:val="140934852"/>
           <w:citation/>
         </w:sdtPr>
+        <w:sdtEndPr/>
         <w:sdtContent>
           <w:r>
             <w:rPr>
@@ -10714,6 +10680,7 @@
           <w:sz w:val="24"/>
           <w:szCs w:val="24"/>
         </w:rPr>
+        <w:lastRenderedPageBreak/>
         <w:t xml:space="preserve">Existen varios </w:t>
       </w:r>
       <w:r>
@@ -10777,6 +10744,7 @@
           <w:id w:val="197987151"/>
           <w:citation/>
         </w:sdtPr>
+        <w:sdtEndPr/>
         <w:sdtContent>
           <w:r>
             <w:rPr>
@@ -10908,16 +10876,7 @@
           <w:sz w:val="24"/>
           <w:szCs w:val="24"/>
         </w:rPr>
-        <w:t xml:space="preserve"> el controlador tiene como función </w:t>
-      </w:r>
-      <w:r>
-        <w:rPr>
-          <w:rFonts w:ascii="Times New Roman" w:hAnsi="Times New Roman" w:cs="Times New Roman"/>
-          <w:sz w:val="24"/>
-          <w:szCs w:val="24"/>
-        </w:rPr>
-        <w:lastRenderedPageBreak/>
-        <w:t xml:space="preserve">gestionar los mensajes generados por el usuario y trasmitirlos al modelo y </w:t>
+        <w:t xml:space="preserve"> el controlador tiene como función gestionar los mensajes generados por el usuario y trasmitirlos al modelo y </w:t>
       </w:r>
       <w:r>
         <w:rPr>
@@ -11029,7 +10988,7 @@
           <w:szCs w:val="24"/>
         </w:rPr>
       </w:pPr>
-      <w:bookmarkStart w:id="15" w:name="_Toc475975019"/>
+      <w:bookmarkStart w:id="16" w:name="_Toc477390459"/>
       <w:r>
         <w:rPr>
           <w:rFonts w:ascii="Times New Roman" w:hAnsi="Times New Roman" w:cs="Times New Roman"/>
@@ -11038,6 +10997,50 @@
           <w:szCs w:val="24"/>
         </w:rPr>
         <w:t>Arquitectura MVC</w:t>
+      </w:r>
+      <w:bookmarkEnd w:id="16"/>
+    </w:p>
+    <w:p>
+      <w:pPr>
+        <w:spacing w:line="480" w:lineRule="auto"/>
+        <w:rPr>
+          <w:rFonts w:ascii="Times New Roman" w:hAnsi="Times New Roman" w:cs="Times New Roman"/>
+          <w:sz w:val="24"/>
+          <w:szCs w:val="24"/>
+        </w:rPr>
+      </w:pPr>
+      <w:r>
+        <w:rPr>
+          <w:rFonts w:ascii="Times New Roman" w:hAnsi="Times New Roman" w:cs="Times New Roman"/>
+          <w:sz w:val="24"/>
+          <w:szCs w:val="24"/>
+        </w:rPr>
+        <w:t xml:space="preserve">El Modelo, </w:t>
+      </w:r>
+      <w:r>
+        <w:rPr>
+          <w:rFonts w:ascii="Times New Roman" w:hAnsi="Times New Roman" w:cs="Times New Roman"/>
+          <w:sz w:val="24"/>
+          <w:szCs w:val="24"/>
+        </w:rPr>
+        <w:t>Vista,</w:t>
+      </w:r>
+      <w:r>
+        <w:rPr>
+          <w:rFonts w:ascii="Times New Roman" w:hAnsi="Times New Roman" w:cs="Times New Roman"/>
+          <w:sz w:val="24"/>
+          <w:szCs w:val="24"/>
+        </w:rPr>
+        <w:t xml:space="preserve"> Controlador</w:t>
+      </w:r>
+      <w:r>
+        <w:rPr>
+          <w:rFonts w:ascii="Times New Roman" w:hAnsi="Times New Roman" w:cs="Times New Roman"/>
+          <w:b/>
+          <w:sz w:val="24"/>
+          <w:szCs w:val="24"/>
+        </w:rPr>
+        <w:t xml:space="preserve"> </w:t>
       </w:r>
       <w:sdt>
         <w:sdtPr>
@@ -11111,7 +11114,31 @@
           </w:r>
         </w:sdtContent>
       </w:sdt>
-      <w:bookmarkEnd w:id="15"/>
+      <w:r>
+        <w:rPr>
+          <w:rFonts w:ascii="Times New Roman" w:hAnsi="Times New Roman" w:cs="Times New Roman"/>
+          <w:sz w:val="24"/>
+          <w:szCs w:val="24"/>
+        </w:rPr>
+        <w:t>, es un patrón de diseño de desarrollo</w:t>
+      </w:r>
+      <w:r>
+        <w:rPr>
+          <w:rFonts w:ascii="Times New Roman" w:hAnsi="Times New Roman" w:cs="Times New Roman"/>
+          <w:sz w:val="24"/>
+          <w:szCs w:val="24"/>
+        </w:rPr>
+        <w:t xml:space="preserve"> de software que permite separa la información o lógica del negocio, de las vistas, aquellos formularios que ve el usuario, por medio de un controlador, un intermediario que evalúa las </w:t>
+      </w:r>
+      <w:r>
+        <w:rPr>
+          <w:rFonts w:ascii="Times New Roman" w:hAnsi="Times New Roman" w:cs="Times New Roman"/>
+          <w:sz w:val="24"/>
+          <w:szCs w:val="24"/>
+        </w:rPr>
+        <w:lastRenderedPageBreak/>
+        <w:t>peticiones de la Vista, y realiza las consultas en la base de datos, y genera la vista para ser mostrada al usuario.</w:t>
+      </w:r>
     </w:p>
     <w:p>
       <w:pPr>
@@ -11128,120 +11155,78 @@
           <w:sz w:val="24"/>
           <w:szCs w:val="24"/>
         </w:rPr>
-        <w:t xml:space="preserve">El Modelo, </w:t>
-      </w:r>
-      <w:r>
-        <w:rPr>
-          <w:rFonts w:ascii="Times New Roman" w:hAnsi="Times New Roman" w:cs="Times New Roman"/>
-          <w:sz w:val="24"/>
-          <w:szCs w:val="24"/>
-        </w:rPr>
-        <w:t>Vista,</w:t>
-      </w:r>
-      <w:r>
-        <w:rPr>
-          <w:rFonts w:ascii="Times New Roman" w:hAnsi="Times New Roman" w:cs="Times New Roman"/>
-          <w:sz w:val="24"/>
-          <w:szCs w:val="24"/>
-        </w:rPr>
-        <w:t xml:space="preserve"> Controlador, es un patrón de diseño de desarrollo</w:t>
-      </w:r>
-      <w:r>
-        <w:rPr>
-          <w:rFonts w:ascii="Times New Roman" w:hAnsi="Times New Roman" w:cs="Times New Roman"/>
-          <w:sz w:val="24"/>
-          <w:szCs w:val="24"/>
-        </w:rPr>
-        <w:t xml:space="preserve"> de software que permite separa la información o lógica del negocio, de las vistas, aquellos formularios que ve el usuario, por medio de un controlador, un intermediario que evalúa las peticiones de la Vista, y realiza las consultas en la base de datos, y genera la vista para ser mostrada al usuario.</w:t>
+        <w:t xml:space="preserve">Este patrón de diseño, se encuentra desarrollado en varios </w:t>
+      </w:r>
+      <w:proofErr w:type="spellStart"/>
+      <w:r>
+        <w:rPr>
+          <w:rFonts w:ascii="Times New Roman" w:hAnsi="Times New Roman" w:cs="Times New Roman"/>
+          <w:sz w:val="24"/>
+          <w:szCs w:val="24"/>
+        </w:rPr>
+        <w:t>frameworks</w:t>
+      </w:r>
+      <w:proofErr w:type="spellEnd"/>
+      <w:r>
+        <w:rPr>
+          <w:rFonts w:ascii="Times New Roman" w:hAnsi="Times New Roman" w:cs="Times New Roman"/>
+          <w:sz w:val="24"/>
+          <w:szCs w:val="24"/>
+        </w:rPr>
+        <w:t xml:space="preserve"> para lenguajes de programación como  c#, </w:t>
+      </w:r>
+      <w:proofErr w:type="spellStart"/>
+      <w:r>
+        <w:rPr>
+          <w:rFonts w:ascii="Times New Roman" w:hAnsi="Times New Roman" w:cs="Times New Roman"/>
+          <w:sz w:val="24"/>
+          <w:szCs w:val="24"/>
+        </w:rPr>
+        <w:t>php</w:t>
+      </w:r>
+      <w:proofErr w:type="spellEnd"/>
+      <w:r>
+        <w:rPr>
+          <w:rFonts w:ascii="Times New Roman" w:hAnsi="Times New Roman" w:cs="Times New Roman"/>
+          <w:sz w:val="24"/>
+          <w:szCs w:val="24"/>
+        </w:rPr>
+        <w:t xml:space="preserve"> entre otros; se caracterizan por agilizar la etapa de programación, y enfocarse más en la seguridad, reutilización, y simplicidad.</w:t>
       </w:r>
     </w:p>
     <w:p>
       <w:pPr>
-        <w:spacing w:line="480" w:lineRule="auto"/>
-        <w:rPr>
-          <w:rFonts w:ascii="Times New Roman" w:hAnsi="Times New Roman" w:cs="Times New Roman"/>
-          <w:sz w:val="24"/>
-          <w:szCs w:val="24"/>
-        </w:rPr>
-      </w:pPr>
-      <w:r>
-        <w:rPr>
-          <w:rFonts w:ascii="Times New Roman" w:hAnsi="Times New Roman" w:cs="Times New Roman"/>
-          <w:sz w:val="24"/>
-          <w:szCs w:val="24"/>
-        </w:rPr>
-        <w:t xml:space="preserve">Este patrón de diseño, se encuentra desarrollado en varios </w:t>
-      </w:r>
-      <w:proofErr w:type="spellStart"/>
-      <w:r>
-        <w:rPr>
-          <w:rFonts w:ascii="Times New Roman" w:hAnsi="Times New Roman" w:cs="Times New Roman"/>
-          <w:sz w:val="24"/>
-          <w:szCs w:val="24"/>
-        </w:rPr>
-        <w:t>frameworks</w:t>
-      </w:r>
-      <w:proofErr w:type="spellEnd"/>
-      <w:r>
-        <w:rPr>
-          <w:rFonts w:ascii="Times New Roman" w:hAnsi="Times New Roman" w:cs="Times New Roman"/>
-          <w:sz w:val="24"/>
-          <w:szCs w:val="24"/>
-        </w:rPr>
-        <w:t xml:space="preserve"> para lenguajes de programación como  c#, </w:t>
-      </w:r>
-      <w:proofErr w:type="spellStart"/>
-      <w:r>
-        <w:rPr>
-          <w:rFonts w:ascii="Times New Roman" w:hAnsi="Times New Roman" w:cs="Times New Roman"/>
-          <w:sz w:val="24"/>
-          <w:szCs w:val="24"/>
-        </w:rPr>
-        <w:t>php</w:t>
-      </w:r>
-      <w:proofErr w:type="spellEnd"/>
-      <w:r>
-        <w:rPr>
-          <w:rFonts w:ascii="Times New Roman" w:hAnsi="Times New Roman" w:cs="Times New Roman"/>
-          <w:sz w:val="24"/>
-          <w:szCs w:val="24"/>
-        </w:rPr>
-        <w:t xml:space="preserve"> entre otros; se caracterizan por agilizar la etapa de programación, y enfocarse más en la seguridad, reutilización, y simplicidad.</w:t>
-      </w:r>
+        <w:pStyle w:val="Ttulo1"/>
+        <w:rPr>
+          <w:rFonts w:ascii="Times New Roman" w:hAnsi="Times New Roman" w:cs="Times New Roman"/>
+          <w:b/>
+          <w:sz w:val="24"/>
+          <w:szCs w:val="24"/>
+        </w:rPr>
+      </w:pPr>
+      <w:bookmarkStart w:id="17" w:name="_Toc477390460"/>
+      <w:r>
+        <w:rPr>
+          <w:rFonts w:ascii="Times New Roman" w:hAnsi="Times New Roman" w:cs="Times New Roman"/>
+          <w:b/>
+          <w:sz w:val="24"/>
+          <w:szCs w:val="24"/>
+        </w:rPr>
+        <w:t>Metodología</w:t>
+      </w:r>
+      <w:r>
+        <w:rPr>
+          <w:rFonts w:ascii="Times New Roman" w:hAnsi="Times New Roman" w:cs="Times New Roman"/>
+          <w:b/>
+          <w:sz w:val="24"/>
+          <w:szCs w:val="24"/>
+        </w:rPr>
+        <w:t xml:space="preserve"> de Desarrollo</w:t>
+      </w:r>
+      <w:bookmarkEnd w:id="17"/>
     </w:p>
     <w:p>
       <w:pPr>
-        <w:pStyle w:val="Ttulo1"/>
-        <w:rPr>
-          <w:rFonts w:ascii="Times New Roman" w:hAnsi="Times New Roman" w:cs="Times New Roman"/>
-          <w:b/>
-          <w:sz w:val="24"/>
-          <w:szCs w:val="24"/>
-        </w:rPr>
-      </w:pPr>
-      <w:bookmarkStart w:id="16" w:name="_Toc475975020"/>
-      <w:r>
-        <w:rPr>
-          <w:rFonts w:ascii="Times New Roman" w:hAnsi="Times New Roman" w:cs="Times New Roman"/>
-          <w:b/>
-          <w:sz w:val="24"/>
-          <w:szCs w:val="24"/>
-        </w:rPr>
-        <w:t>Metodología</w:t>
-      </w:r>
-      <w:r>
-        <w:rPr>
-          <w:rFonts w:ascii="Times New Roman" w:hAnsi="Times New Roman" w:cs="Times New Roman"/>
-          <w:b/>
-          <w:sz w:val="24"/>
-          <w:szCs w:val="24"/>
-        </w:rPr>
-        <w:t xml:space="preserve"> de Desarrollo</w:t>
-      </w:r>
-      <w:bookmarkEnd w:id="16"/>
-    </w:p>
-    <w:p>
-      <w:pPr>
         <w:spacing w:line="480" w:lineRule="auto"/>
         <w:ind w:firstLine="720"/>
         <w:rPr>
@@ -11264,16 +11249,7 @@
           <w:sz w:val="24"/>
           <w:szCs w:val="24"/>
         </w:rPr>
-        <w:t xml:space="preserve">n 3 </w:t>
-      </w:r>
-      <w:r>
-        <w:rPr>
-          <w:rFonts w:ascii="Times New Roman" w:hAnsi="Times New Roman" w:cs="Times New Roman"/>
-          <w:sz w:val="24"/>
-          <w:szCs w:val="24"/>
-        </w:rPr>
-        <w:lastRenderedPageBreak/>
-        <w:t xml:space="preserve">metodologías con el fin de identificar sus ventajas y hacer elección </w:t>
+        <w:t xml:space="preserve">n 3 metodologías con el fin de identificar sus ventajas y hacer elección </w:t>
       </w:r>
       <w:r>
         <w:rPr>
@@ -11472,6 +11448,7 @@
           <w:sz w:val="24"/>
           <w:szCs w:val="24"/>
         </w:rPr>
+        <w:lastRenderedPageBreak/>
         <w:tab/>
       </w:r>
       <w:r>
@@ -11572,7 +11549,6 @@
           <w:sz w:val="24"/>
           <w:szCs w:val="24"/>
         </w:rPr>
-        <w:lastRenderedPageBreak/>
         <w:t>Contiene como interfaz la seguridad, donde se determina como eje fundamental de todos los procesos, riesgos, vulnerabilidades.</w:t>
       </w:r>
     </w:p>
@@ -11610,8 +11586,8 @@
           <w:szCs w:val="24"/>
         </w:rPr>
       </w:pPr>
-      <w:bookmarkStart w:id="17" w:name="_Toc453950529"/>
-      <w:bookmarkStart w:id="18" w:name="_Toc453950744"/>
+      <w:bookmarkStart w:id="18" w:name="_Toc453950529"/>
+      <w:bookmarkStart w:id="19" w:name="_Toc453950744"/>
       <w:r>
         <w:rPr>
           <w:rFonts w:ascii="Times New Roman" w:hAnsi="Times New Roman" w:cs="Times New Roman"/>
@@ -11639,8 +11615,8 @@
         </w:rPr>
         <w:t xml:space="preserve"> (Proceso Racional Unificado)</w:t>
       </w:r>
-      <w:bookmarkEnd w:id="17"/>
       <w:bookmarkEnd w:id="18"/>
+      <w:bookmarkEnd w:id="19"/>
     </w:p>
     <w:p>
       <w:pPr>
@@ -11723,6 +11699,7 @@
           <w:sz w:val="24"/>
           <w:szCs w:val="24"/>
         </w:rPr>
+        <w:lastRenderedPageBreak/>
         <w:t>Se integra con UML, con el fin de establecer la mayor documentación posible acerca del diseño de software, por medio de diagramas de clases, de secuencias, de componentes, entre otros; y también se incluyen los casos de uso.</w:t>
       </w:r>
     </w:p>
@@ -11841,7 +11818,6 @@
           <w:sz w:val="24"/>
           <w:szCs w:val="24"/>
         </w:rPr>
-        <w:lastRenderedPageBreak/>
         <w:t xml:space="preserve">Este modelo de ciclo de vida, fue creado por Barry Boehm, se caracteriza por las iteraciones entre las fases, del proyecto, donde se avanza de manera exponencial con el paso del tiempo. </w:t>
       </w:r>
     </w:p>
@@ -11944,7 +11920,7 @@
           <w:szCs w:val="24"/>
         </w:rPr>
       </w:pPr>
-      <w:bookmarkStart w:id="19" w:name="_Toc475975021"/>
+      <w:bookmarkStart w:id="20" w:name="_Toc477390461"/>
       <w:r>
         <w:rPr>
           <w:rFonts w:ascii="Times New Roman" w:hAnsi="Times New Roman" w:cs="Times New Roman"/>
@@ -11953,74 +11929,6 @@
           <w:szCs w:val="24"/>
         </w:rPr>
         <w:t>Metodología de Investigación</w:t>
-      </w:r>
-      <w:bookmarkEnd w:id="19"/>
-    </w:p>
-    <w:p>
-      <w:pPr>
-        <w:spacing w:line="480" w:lineRule="auto"/>
-        <w:ind w:firstLine="720"/>
-        <w:rPr>
-          <w:rFonts w:ascii="Times New Roman" w:hAnsi="Times New Roman" w:cs="Times New Roman"/>
-          <w:sz w:val="24"/>
-          <w:szCs w:val="24"/>
-        </w:rPr>
-      </w:pPr>
-      <w:r>
-        <w:rPr>
-          <w:rFonts w:ascii="Times New Roman" w:hAnsi="Times New Roman" w:cs="Times New Roman"/>
-          <w:sz w:val="24"/>
-          <w:szCs w:val="24"/>
-        </w:rPr>
-        <w:t xml:space="preserve">La investigación que se realizara en este proyecto será aplicada, debido a que </w:t>
-      </w:r>
-      <w:r>
-        <w:rPr>
-          <w:rFonts w:ascii="Times New Roman" w:hAnsi="Times New Roman" w:cs="Times New Roman"/>
-          <w:sz w:val="24"/>
-          <w:szCs w:val="24"/>
-        </w:rPr>
-        <w:t>se hará uso de las herramientas tecnológicas, como lo son C#, SQL, MVC para dar solución a los problemas identificados en la CRU, en las visitas de campo y las encuestas que se generaran en el transcurso de las etapas.</w:t>
-      </w:r>
-    </w:p>
-    <w:p>
-      <w:pPr>
-        <w:spacing w:line="480" w:lineRule="auto"/>
-        <w:ind w:firstLine="720"/>
-        <w:rPr>
-          <w:rFonts w:ascii="Times New Roman" w:hAnsi="Times New Roman" w:cs="Times New Roman"/>
-          <w:sz w:val="24"/>
-          <w:szCs w:val="24"/>
-        </w:rPr>
-      </w:pPr>
-      <w:r>
-        <w:rPr>
-          <w:rFonts w:ascii="Times New Roman" w:hAnsi="Times New Roman" w:cs="Times New Roman"/>
-          <w:sz w:val="24"/>
-          <w:szCs w:val="24"/>
-        </w:rPr>
-        <w:t>La información recolectada será medida por medio de preguntas cerradas, las cuales generan datos cuantitativos, con el fin de dar solución puntual al problema y evitar que el objetivo general sea inalcanzable.</w:t>
-      </w:r>
-    </w:p>
-    <w:p>
-      <w:pPr>
-        <w:pStyle w:val="Ttulo1"/>
-        <w:rPr>
-          <w:rFonts w:ascii="Times New Roman" w:hAnsi="Times New Roman" w:cs="Times New Roman"/>
-          <w:b/>
-          <w:sz w:val="24"/>
-          <w:szCs w:val="24"/>
-        </w:rPr>
-      </w:pPr>
-      <w:bookmarkStart w:id="20" w:name="_Toc475975022"/>
-      <w:r>
-        <w:rPr>
-          <w:rFonts w:ascii="Times New Roman" w:hAnsi="Times New Roman" w:cs="Times New Roman"/>
-          <w:b/>
-          <w:sz w:val="24"/>
-          <w:szCs w:val="24"/>
-        </w:rPr>
-        <w:t>Instrumentos utilizados para la recolección de información</w:t>
       </w:r>
       <w:bookmarkEnd w:id="20"/>
     </w:p>
@@ -12040,76 +11948,48 @@
           <w:sz w:val="24"/>
           <w:szCs w:val="24"/>
         </w:rPr>
-        <w:t xml:space="preserve">Se </w:t>
-      </w:r>
-      <w:r>
-        <w:rPr>
-          <w:rFonts w:ascii="Times New Roman" w:hAnsi="Times New Roman" w:cs="Times New Roman"/>
-          <w:sz w:val="24"/>
-          <w:szCs w:val="24"/>
-        </w:rPr>
-        <w:t>hará</w:t>
-      </w:r>
-      <w:r>
-        <w:rPr>
-          <w:rFonts w:ascii="Times New Roman" w:hAnsi="Times New Roman" w:cs="Times New Roman"/>
-          <w:sz w:val="24"/>
-          <w:szCs w:val="24"/>
-        </w:rPr>
-        <w:t xml:space="preserve"> uso de la entrevista y las </w:t>
-      </w:r>
-      <w:r>
-        <w:rPr>
-          <w:rFonts w:ascii="Times New Roman" w:hAnsi="Times New Roman" w:cs="Times New Roman"/>
-          <w:sz w:val="24"/>
-          <w:szCs w:val="24"/>
-        </w:rPr>
-        <w:t>encuestas</w:t>
-      </w:r>
-      <w:r>
-        <w:rPr>
-          <w:rFonts w:ascii="Times New Roman" w:hAnsi="Times New Roman" w:cs="Times New Roman"/>
-          <w:sz w:val="24"/>
-          <w:szCs w:val="24"/>
-        </w:rPr>
-        <w:t xml:space="preserve"> para realizar un análisis de requerimientos completo.</w:t>
-      </w:r>
-      <w:r>
-        <w:rPr>
-          <w:rFonts w:ascii="Times New Roman" w:hAnsi="Times New Roman" w:cs="Times New Roman"/>
-          <w:sz w:val="24"/>
-          <w:szCs w:val="24"/>
-        </w:rPr>
-        <w:t xml:space="preserve"> </w:t>
-      </w:r>
-      <w:r>
-        <w:rPr>
-          <w:rFonts w:ascii="Times New Roman" w:hAnsi="Times New Roman" w:cs="Times New Roman"/>
-          <w:sz w:val="24"/>
-          <w:szCs w:val="24"/>
-        </w:rPr>
-        <w:t>A</w:t>
-      </w:r>
-      <w:r>
-        <w:rPr>
-          <w:rFonts w:ascii="Times New Roman" w:hAnsi="Times New Roman" w:cs="Times New Roman"/>
-          <w:sz w:val="24"/>
-          <w:szCs w:val="24"/>
-        </w:rPr>
-        <w:t xml:space="preserve"> continuación</w:t>
-      </w:r>
-      <w:r>
-        <w:rPr>
-          <w:rFonts w:ascii="Times New Roman" w:hAnsi="Times New Roman" w:cs="Times New Roman"/>
-          <w:sz w:val="24"/>
-          <w:szCs w:val="24"/>
-        </w:rPr>
-        <w:t xml:space="preserve"> se describen.</w:t>
+        <w:t xml:space="preserve">La investigación que se realizara en este proyecto será aplicada, debido a que </w:t>
+      </w:r>
+      <w:r>
+        <w:rPr>
+          <w:rFonts w:ascii="Times New Roman" w:hAnsi="Times New Roman" w:cs="Times New Roman"/>
+          <w:sz w:val="24"/>
+          <w:szCs w:val="24"/>
+        </w:rPr>
+        <w:t xml:space="preserve">se hará uso de las herramientas tecnológicas, como lo son C#, SQL, MVC para dar solución a </w:t>
+      </w:r>
+      <w:r>
+        <w:rPr>
+          <w:rFonts w:ascii="Times New Roman" w:hAnsi="Times New Roman" w:cs="Times New Roman"/>
+          <w:sz w:val="24"/>
+          <w:szCs w:val="24"/>
+        </w:rPr>
+        <w:lastRenderedPageBreak/>
+        <w:t>los problemas identificados en la CRU, en las visitas de campo y las encuestas que se generaran en el transcurso de las etapas.</w:t>
       </w:r>
     </w:p>
     <w:p>
       <w:pPr>
         <w:spacing w:line="480" w:lineRule="auto"/>
+        <w:ind w:firstLine="720"/>
+        <w:rPr>
+          <w:rFonts w:ascii="Times New Roman" w:hAnsi="Times New Roman" w:cs="Times New Roman"/>
+          <w:sz w:val="24"/>
+          <w:szCs w:val="24"/>
+        </w:rPr>
+      </w:pPr>
+      <w:r>
+        <w:rPr>
+          <w:rFonts w:ascii="Times New Roman" w:hAnsi="Times New Roman" w:cs="Times New Roman"/>
+          <w:sz w:val="24"/>
+          <w:szCs w:val="24"/>
+        </w:rPr>
+        <w:t>La información recolectada será medida por medio de preguntas cerradas, las cuales generan datos cuantitativos, con el fin de dar solución puntual al problema y evitar que el objetivo general sea inalcanzable.</w:t>
+      </w:r>
+    </w:p>
+    <w:p>
+      <w:pPr>
+        <w:pStyle w:val="Ttulo1"/>
         <w:rPr>
           <w:rFonts w:ascii="Times New Roman" w:hAnsi="Times New Roman" w:cs="Times New Roman"/>
           <w:b/>
@@ -12117,6 +11997,7 @@
           <w:szCs w:val="24"/>
         </w:rPr>
       </w:pPr>
+      <w:bookmarkStart w:id="21" w:name="_Toc477390462"/>
       <w:r>
         <w:rPr>
           <w:rFonts w:ascii="Times New Roman" w:hAnsi="Times New Roman" w:cs="Times New Roman"/>
@@ -12124,7 +12005,110 @@
           <w:sz w:val="24"/>
           <w:szCs w:val="24"/>
         </w:rPr>
-        <w:lastRenderedPageBreak/>
+        <w:t>Instrumentos utilizados para la recolección de información</w:t>
+      </w:r>
+      <w:bookmarkEnd w:id="21"/>
+    </w:p>
+    <w:p>
+      <w:pPr>
+        <w:spacing w:line="480" w:lineRule="auto"/>
+        <w:ind w:firstLine="720"/>
+        <w:rPr>
+          <w:rFonts w:ascii="Times New Roman" w:hAnsi="Times New Roman" w:cs="Times New Roman"/>
+          <w:sz w:val="24"/>
+          <w:szCs w:val="24"/>
+        </w:rPr>
+      </w:pPr>
+      <w:r>
+        <w:rPr>
+          <w:rFonts w:ascii="Times New Roman" w:hAnsi="Times New Roman" w:cs="Times New Roman"/>
+          <w:sz w:val="24"/>
+          <w:szCs w:val="24"/>
+        </w:rPr>
+        <w:t xml:space="preserve">Se </w:t>
+      </w:r>
+      <w:r>
+        <w:rPr>
+          <w:rFonts w:ascii="Times New Roman" w:hAnsi="Times New Roman" w:cs="Times New Roman"/>
+          <w:sz w:val="24"/>
+          <w:szCs w:val="24"/>
+        </w:rPr>
+        <w:t>hará</w:t>
+      </w:r>
+      <w:r>
+        <w:rPr>
+          <w:rFonts w:ascii="Times New Roman" w:hAnsi="Times New Roman" w:cs="Times New Roman"/>
+          <w:sz w:val="24"/>
+          <w:szCs w:val="24"/>
+        </w:rPr>
+        <w:t xml:space="preserve"> uso de la entrevista y las </w:t>
+      </w:r>
+      <w:r>
+        <w:rPr>
+          <w:rFonts w:ascii="Times New Roman" w:hAnsi="Times New Roman" w:cs="Times New Roman"/>
+          <w:sz w:val="24"/>
+          <w:szCs w:val="24"/>
+        </w:rPr>
+        <w:t>encuestas</w:t>
+      </w:r>
+      <w:r>
+        <w:rPr>
+          <w:rFonts w:ascii="Times New Roman" w:hAnsi="Times New Roman" w:cs="Times New Roman"/>
+          <w:sz w:val="24"/>
+          <w:szCs w:val="24"/>
+        </w:rPr>
+        <w:t xml:space="preserve"> para realizar un análisis de requerimientos completo.</w:t>
+      </w:r>
+      <w:r>
+        <w:rPr>
+          <w:rFonts w:ascii="Times New Roman" w:hAnsi="Times New Roman" w:cs="Times New Roman"/>
+          <w:sz w:val="24"/>
+          <w:szCs w:val="24"/>
+        </w:rPr>
+        <w:t xml:space="preserve"> </w:t>
+      </w:r>
+      <w:r>
+        <w:rPr>
+          <w:rFonts w:ascii="Times New Roman" w:hAnsi="Times New Roman" w:cs="Times New Roman"/>
+          <w:sz w:val="24"/>
+          <w:szCs w:val="24"/>
+        </w:rPr>
+        <w:t>A</w:t>
+      </w:r>
+      <w:r>
+        <w:rPr>
+          <w:rFonts w:ascii="Times New Roman" w:hAnsi="Times New Roman" w:cs="Times New Roman"/>
+          <w:sz w:val="24"/>
+          <w:szCs w:val="24"/>
+        </w:rPr>
+        <w:t xml:space="preserve"> continuación</w:t>
+      </w:r>
+      <w:r>
+        <w:rPr>
+          <w:rFonts w:ascii="Times New Roman" w:hAnsi="Times New Roman" w:cs="Times New Roman"/>
+          <w:sz w:val="24"/>
+          <w:szCs w:val="24"/>
+        </w:rPr>
+        <w:t xml:space="preserve"> se describen.</w:t>
+      </w:r>
+    </w:p>
+    <w:p>
+      <w:pPr>
+        <w:spacing w:line="480" w:lineRule="auto"/>
+        <w:rPr>
+          <w:rFonts w:ascii="Times New Roman" w:hAnsi="Times New Roman" w:cs="Times New Roman"/>
+          <w:b/>
+          <w:sz w:val="24"/>
+          <w:szCs w:val="24"/>
+        </w:rPr>
+      </w:pPr>
+      <w:r>
+        <w:rPr>
+          <w:rFonts w:ascii="Times New Roman" w:hAnsi="Times New Roman" w:cs="Times New Roman"/>
+          <w:b/>
+          <w:sz w:val="24"/>
+          <w:szCs w:val="24"/>
+        </w:rPr>
         <w:t>Entrevista</w:t>
       </w:r>
     </w:p>
@@ -12188,6 +12172,7 @@
           <w:id w:val="-617673990"/>
           <w:citation/>
         </w:sdtPr>
+        <w:sdtEndPr/>
         <w:sdtContent>
           <w:r>
             <w:rPr>
@@ -12422,6 +12407,7 @@
           <w:id w:val="-2016670694"/>
           <w:citation/>
         </w:sdtPr>
+        <w:sdtEndPr/>
         <w:sdtContent>
           <w:r>
             <w:rPr>
@@ -12509,6 +12495,7 @@
           <w:sz w:val="24"/>
           <w:szCs w:val="24"/>
         </w:rPr>
+        <w:lastRenderedPageBreak/>
         <w:t xml:space="preserve">A continuación se muestra el formato de encuesta que se </w:t>
       </w:r>
       <w:r>
@@ -13184,7 +13171,6 @@
                 <w:szCs w:val="24"/>
                 <w:lang w:val="es-ES" w:eastAsia="es-ES"/>
               </w:rPr>
-              <w:lastRenderedPageBreak/>
               <w:t>E</w:t>
             </w:r>
           </w:p>
@@ -14884,6 +14870,7 @@
                 <w:szCs w:val="24"/>
                 <w:lang w:val="es-ES" w:eastAsia="es-ES"/>
               </w:rPr>
+              <w:lastRenderedPageBreak/>
               <w:t>Proceso de Inventario</w:t>
             </w:r>
           </w:p>
@@ -15860,7 +15847,6 @@
                 <w:szCs w:val="24"/>
                 <w:lang w:val="es-ES" w:eastAsia="es-ES"/>
               </w:rPr>
-              <w:lastRenderedPageBreak/>
               <w:t>A</w:t>
             </w:r>
           </w:p>
@@ -17821,6 +17807,7 @@
                 <w:szCs w:val="24"/>
                 <w:lang w:val="es-ES" w:eastAsia="es-ES"/>
               </w:rPr>
+              <w:lastRenderedPageBreak/>
               <w:t>Observaciones</w:t>
             </w:r>
           </w:p>
@@ -17924,27 +17911,14 @@
       <w:r>
         <w:t xml:space="preserve">Tabla </w:t>
       </w:r>
-      <w:r>
-        <w:fldChar w:fldCharType="begin"/>
-      </w:r>
-      <w:r>
-        <w:instrText xml:space="preserve"> SEQ Tabla \* ARABIC </w:instrText>
-      </w:r>
-      <w:r>
-        <w:fldChar w:fldCharType="separate"/>
-      </w:r>
-      <w:r>
-        <w:rPr>
-          <w:noProof/>
-        </w:rPr>
-        <w:t>1</w:t>
-      </w:r>
-      <w:r>
-        <w:rPr>
-          <w:noProof/>
-        </w:rPr>
-        <w:fldChar w:fldCharType="end"/>
-      </w:r>
+      <w:fldSimple w:instr=" SEQ Tabla \* ARABIC ">
+        <w:r>
+          <w:rPr>
+            <w:noProof/>
+          </w:rPr>
+          <w:t>1</w:t>
+        </w:r>
+      </w:fldSimple>
       <w:r>
         <w:t xml:space="preserve"> Formato de Encuesta</w:t>
       </w:r>
@@ -18088,9 +18062,7 @@
       <w:r>
         <w:rPr>
           <w:noProof/>
-          <w:lang w:val="es-ES" w:eastAsia="es-ES"/>
-        </w:rPr>
-        <w:lastRenderedPageBreak/>
+        </w:rPr>
         <w:drawing>
           <wp:inline distT="0" distB="0" distL="0" distR="0" wp14:anchorId="3874CE22" wp14:editId="7414B588">
             <wp:extent cx="4686300" cy="2647950"/>
@@ -18110,35 +18082,22 @@
       <w:pPr>
         <w:pStyle w:val="apa"/>
       </w:pPr>
-      <w:bookmarkStart w:id="21" w:name="_Toc469185243"/>
+      <w:bookmarkStart w:id="22" w:name="_Toc469185243"/>
       <w:r>
         <w:t xml:space="preserve">Figura </w:t>
       </w:r>
-      <w:r>
-        <w:fldChar w:fldCharType="begin"/>
-      </w:r>
-      <w:r>
-        <w:instrText xml:space="preserve"> SEQ Figura \* ARABIC </w:instrText>
-      </w:r>
-      <w:r>
-        <w:fldChar w:fldCharType="separate"/>
-      </w:r>
-      <w:r>
-        <w:rPr>
-          <w:noProof/>
-        </w:rPr>
-        <w:t>2</w:t>
-      </w:r>
-      <w:r>
-        <w:rPr>
-          <w:noProof/>
-        </w:rPr>
-        <w:fldChar w:fldCharType="end"/>
-      </w:r>
+      <w:fldSimple w:instr=" SEQ Figura \* ARABIC ">
+        <w:r>
+          <w:rPr>
+            <w:noProof/>
+          </w:rPr>
+          <w:t>2</w:t>
+        </w:r>
+      </w:fldSimple>
       <w:r>
         <w:t xml:space="preserve"> Resultados Pregunta Nº 1</w:t>
       </w:r>
-      <w:bookmarkEnd w:id="21"/>
+      <w:bookmarkEnd w:id="22"/>
     </w:p>
     <w:p>
       <w:pPr>
@@ -18171,8 +18130,8 @@
           <w:noProof/>
           <w:sz w:val="24"/>
           <w:szCs w:val="24"/>
-          <w:lang w:val="es-ES" w:eastAsia="es-ES"/>
-        </w:rPr>
+        </w:rPr>
+        <w:lastRenderedPageBreak/>
         <w:drawing>
           <wp:inline distT="0" distB="0" distL="0" distR="0" wp14:anchorId="7F675BE7" wp14:editId="3B3DB0CB">
             <wp:extent cx="4657725" cy="2838450"/>
@@ -18197,35 +18156,22 @@
           <w:szCs w:val="24"/>
         </w:rPr>
       </w:pPr>
-      <w:bookmarkStart w:id="22" w:name="_Toc469185244"/>
+      <w:bookmarkStart w:id="23" w:name="_Toc469185244"/>
       <w:r>
         <w:t xml:space="preserve">Figura </w:t>
       </w:r>
-      <w:r>
-        <w:fldChar w:fldCharType="begin"/>
-      </w:r>
-      <w:r>
-        <w:instrText xml:space="preserve"> SEQ Figura \* ARABIC </w:instrText>
-      </w:r>
-      <w:r>
-        <w:fldChar w:fldCharType="separate"/>
-      </w:r>
-      <w:r>
-        <w:rPr>
-          <w:noProof/>
-        </w:rPr>
-        <w:t>3</w:t>
-      </w:r>
-      <w:r>
-        <w:rPr>
-          <w:noProof/>
-        </w:rPr>
-        <w:fldChar w:fldCharType="end"/>
-      </w:r>
+      <w:fldSimple w:instr=" SEQ Figura \* ARABIC ">
+        <w:r>
+          <w:rPr>
+            <w:noProof/>
+          </w:rPr>
+          <w:t>3</w:t>
+        </w:r>
+      </w:fldSimple>
       <w:r>
         <w:t xml:space="preserve"> Resultados Pregunta 2</w:t>
       </w:r>
-      <w:bookmarkEnd w:id="22"/>
+      <w:bookmarkEnd w:id="23"/>
     </w:p>
     <w:p>
       <w:pPr>
@@ -18254,9 +18200,7 @@
       <w:r>
         <w:rPr>
           <w:noProof/>
-          <w:lang w:val="es-ES" w:eastAsia="es-ES"/>
-        </w:rPr>
-        <w:lastRenderedPageBreak/>
+        </w:rPr>
         <w:drawing>
           <wp:inline distT="0" distB="0" distL="0" distR="0" wp14:anchorId="52E382EA" wp14:editId="7D221D0D">
             <wp:extent cx="4657725" cy="2838450"/>
@@ -18276,35 +18220,22 @@
       <w:pPr>
         <w:pStyle w:val="apa"/>
       </w:pPr>
-      <w:bookmarkStart w:id="23" w:name="_Toc469185245"/>
+      <w:bookmarkStart w:id="24" w:name="_Toc469185245"/>
       <w:r>
         <w:t xml:space="preserve">Figura </w:t>
       </w:r>
-      <w:r>
-        <w:fldChar w:fldCharType="begin"/>
-      </w:r>
-      <w:r>
-        <w:instrText xml:space="preserve"> SEQ Figura \* ARABIC </w:instrText>
-      </w:r>
-      <w:r>
-        <w:fldChar w:fldCharType="separate"/>
-      </w:r>
-      <w:r>
-        <w:rPr>
-          <w:noProof/>
-        </w:rPr>
-        <w:t>4</w:t>
-      </w:r>
-      <w:r>
-        <w:rPr>
-          <w:noProof/>
-        </w:rPr>
-        <w:fldChar w:fldCharType="end"/>
-      </w:r>
+      <w:fldSimple w:instr=" SEQ Figura \* ARABIC ">
+        <w:r>
+          <w:rPr>
+            <w:noProof/>
+          </w:rPr>
+          <w:t>4</w:t>
+        </w:r>
+      </w:fldSimple>
       <w:r>
         <w:t xml:space="preserve"> Resultados Pregunta No 5</w:t>
       </w:r>
-      <w:bookmarkEnd w:id="23"/>
+      <w:bookmarkEnd w:id="24"/>
     </w:p>
     <w:p>
       <w:pPr>
@@ -18363,6 +18294,7 @@
           <w:sz w:val="24"/>
           <w:szCs w:val="24"/>
         </w:rPr>
+        <w:lastRenderedPageBreak/>
         <w:pict>
           <v:shapetype id="_x0000_t75" coordsize="21600,21600" o:spt="75" o:preferrelative="t" path="m@4@5l@4@11@9@11@9@5xe" filled="f" stroked="f">
             <v:stroke joinstyle="miter"/>
@@ -18398,35 +18330,22 @@
           <w:szCs w:val="24"/>
         </w:rPr>
       </w:pPr>
-      <w:bookmarkStart w:id="24" w:name="_Toc469185246"/>
+      <w:bookmarkStart w:id="25" w:name="_Toc469185246"/>
       <w:r>
         <w:t xml:space="preserve">Figura </w:t>
       </w:r>
-      <w:r>
-        <w:fldChar w:fldCharType="begin"/>
-      </w:r>
-      <w:r>
-        <w:instrText xml:space="preserve"> SEQ Figura \* ARABIC </w:instrText>
-      </w:r>
-      <w:r>
-        <w:fldChar w:fldCharType="separate"/>
-      </w:r>
-      <w:r>
-        <w:rPr>
-          <w:noProof/>
-        </w:rPr>
-        <w:t>5</w:t>
-      </w:r>
-      <w:r>
-        <w:rPr>
-          <w:noProof/>
-        </w:rPr>
-        <w:fldChar w:fldCharType="end"/>
-      </w:r>
+      <w:fldSimple w:instr=" SEQ Figura \* ARABIC ">
+        <w:r>
+          <w:rPr>
+            <w:noProof/>
+          </w:rPr>
+          <w:t>5</w:t>
+        </w:r>
+      </w:fldSimple>
       <w:r>
         <w:t xml:space="preserve"> Archivador de Carpetas 1</w:t>
       </w:r>
-      <w:bookmarkEnd w:id="24"/>
+      <w:bookmarkEnd w:id="25"/>
     </w:p>
     <w:p>
       <w:pPr>
@@ -18440,7 +18359,6 @@
           <w:sz w:val="24"/>
           <w:szCs w:val="24"/>
         </w:rPr>
-        <w:lastRenderedPageBreak/>
         <w:pict>
           <v:shape id="_x0000_i1026" type="#_x0000_t75" style="width:254.25pt;height:339pt">
             <v:imagedata r:id="rId19" o:title="F1"/>
@@ -18457,35 +18375,22 @@
           <w:szCs w:val="24"/>
         </w:rPr>
       </w:pPr>
-      <w:bookmarkStart w:id="25" w:name="_Toc469185247"/>
+      <w:bookmarkStart w:id="26" w:name="_Toc469185247"/>
       <w:r>
         <w:t xml:space="preserve">Figura </w:t>
       </w:r>
-      <w:r>
-        <w:fldChar w:fldCharType="begin"/>
-      </w:r>
-      <w:r>
-        <w:instrText xml:space="preserve"> SEQ Figura \* ARABIC </w:instrText>
-      </w:r>
-      <w:r>
-        <w:fldChar w:fldCharType="separate"/>
-      </w:r>
-      <w:r>
-        <w:rPr>
-          <w:noProof/>
-        </w:rPr>
-        <w:t>6</w:t>
-      </w:r>
-      <w:r>
-        <w:rPr>
-          <w:noProof/>
-        </w:rPr>
-        <w:fldChar w:fldCharType="end"/>
-      </w:r>
+      <w:fldSimple w:instr=" SEQ Figura \* ARABIC ">
+        <w:r>
+          <w:rPr>
+            <w:noProof/>
+          </w:rPr>
+          <w:t>6</w:t>
+        </w:r>
+      </w:fldSimple>
       <w:r>
         <w:t xml:space="preserve"> Archivador de Carpetas No 2</w:t>
       </w:r>
-      <w:bookmarkEnd w:id="25"/>
+      <w:bookmarkEnd w:id="26"/>
     </w:p>
     <w:p>
       <w:pPr>
@@ -18496,8 +18401,8 @@
       <w:r>
         <w:rPr>
           <w:noProof/>
-          <w:lang w:val="es-ES" w:eastAsia="es-ES"/>
-        </w:rPr>
+        </w:rPr>
+        <w:lastRenderedPageBreak/>
         <w:drawing>
           <wp:inline distT="0" distB="0" distL="0" distR="0" wp14:anchorId="2CE5E412" wp14:editId="0A6B4BB4">
             <wp:extent cx="4657725" cy="2838450"/>
@@ -18523,35 +18428,22 @@
           <w:szCs w:val="24"/>
         </w:rPr>
       </w:pPr>
-      <w:bookmarkStart w:id="26" w:name="_Toc469185248"/>
+      <w:bookmarkStart w:id="27" w:name="_Toc469185248"/>
       <w:r>
         <w:t xml:space="preserve">Figura </w:t>
       </w:r>
-      <w:r>
-        <w:fldChar w:fldCharType="begin"/>
-      </w:r>
-      <w:r>
-        <w:instrText xml:space="preserve"> SEQ Figura \* ARABIC </w:instrText>
-      </w:r>
-      <w:r>
-        <w:fldChar w:fldCharType="separate"/>
-      </w:r>
-      <w:r>
-        <w:rPr>
-          <w:noProof/>
-        </w:rPr>
-        <w:t>7</w:t>
-      </w:r>
-      <w:r>
-        <w:rPr>
-          <w:noProof/>
-        </w:rPr>
-        <w:fldChar w:fldCharType="end"/>
-      </w:r>
+      <w:fldSimple w:instr=" SEQ Figura \* ARABIC ">
+        <w:r>
+          <w:rPr>
+            <w:noProof/>
+          </w:rPr>
+          <w:t>7</w:t>
+        </w:r>
+      </w:fldSimple>
       <w:r>
         <w:t xml:space="preserve"> Resultados Pregunta No 10</w:t>
       </w:r>
-      <w:bookmarkEnd w:id="26"/>
+      <w:bookmarkEnd w:id="27"/>
     </w:p>
     <w:p>
       <w:pPr>
@@ -18569,7 +18461,6 @@
           <w:sz w:val="24"/>
           <w:szCs w:val="24"/>
         </w:rPr>
-        <w:lastRenderedPageBreak/>
         <w:tab/>
       </w:r>
       <w:r>
@@ -18589,7 +18480,6 @@
       <w:r>
         <w:rPr>
           <w:noProof/>
-          <w:lang w:val="es-ES" w:eastAsia="es-ES"/>
         </w:rPr>
         <w:drawing>
           <wp:inline distT="0" distB="0" distL="0" distR="0" wp14:anchorId="3A6F8B26" wp14:editId="6439F164">
@@ -18615,35 +18505,22 @@
           <w:szCs w:val="24"/>
         </w:rPr>
       </w:pPr>
-      <w:bookmarkStart w:id="27" w:name="_Toc469185249"/>
+      <w:bookmarkStart w:id="28" w:name="_Toc469185249"/>
       <w:r>
         <w:t xml:space="preserve">Figura </w:t>
       </w:r>
-      <w:r>
-        <w:fldChar w:fldCharType="begin"/>
-      </w:r>
-      <w:r>
-        <w:instrText xml:space="preserve"> SEQ Figura \* ARABIC </w:instrText>
-      </w:r>
-      <w:r>
-        <w:fldChar w:fldCharType="separate"/>
-      </w:r>
-      <w:r>
-        <w:rPr>
-          <w:noProof/>
-        </w:rPr>
-        <w:t>8</w:t>
-      </w:r>
-      <w:r>
-        <w:rPr>
-          <w:noProof/>
-        </w:rPr>
-        <w:fldChar w:fldCharType="end"/>
-      </w:r>
+      <w:fldSimple w:instr=" SEQ Figura \* ARABIC ">
+        <w:r>
+          <w:rPr>
+            <w:noProof/>
+          </w:rPr>
+          <w:t>8</w:t>
+        </w:r>
+      </w:fldSimple>
       <w:r>
         <w:t xml:space="preserve"> Resultados pregunta No 15</w:t>
       </w:r>
-      <w:bookmarkEnd w:id="27"/>
+      <w:bookmarkEnd w:id="28"/>
     </w:p>
     <w:p>
       <w:pPr>
@@ -18709,6 +18586,7 @@
           <w:sz w:val="24"/>
           <w:szCs w:val="24"/>
         </w:rPr>
+        <w:lastRenderedPageBreak/>
         <w:t xml:space="preserve">El software que contendrá la tabulación de los datos recolectados de las encuestas será Hoja de </w:t>
       </w:r>
       <w:r>
@@ -18816,6 +18694,7 @@
           <w:id w:val="629668861"/>
           <w:citation/>
         </w:sdtPr>
+        <w:sdtEndPr/>
         <w:sdtContent>
           <w:r>
             <w:rPr>
@@ -18893,7 +18772,7 @@
           <w:szCs w:val="24"/>
         </w:rPr>
       </w:pPr>
-      <w:bookmarkStart w:id="28" w:name="_Toc475975023"/>
+      <w:bookmarkStart w:id="29" w:name="_Toc477390463"/>
       <w:r>
         <w:rPr>
           <w:rFonts w:ascii="Times New Roman" w:hAnsi="Times New Roman" w:cs="Times New Roman"/>
@@ -18901,7 +18780,6 @@
           <w:sz w:val="24"/>
           <w:szCs w:val="24"/>
         </w:rPr>
-        <w:lastRenderedPageBreak/>
         <w:t>C</w:t>
       </w:r>
       <w:r>
@@ -18913,7 +18791,7 @@
         </w:rPr>
         <w:t>ronograma</w:t>
       </w:r>
-      <w:bookmarkEnd w:id="28"/>
+      <w:bookmarkEnd w:id="29"/>
     </w:p>
     <w:p>
       <w:pPr>
@@ -19028,7 +18906,7 @@
         </w:rPr>
       </w:pPr>
     </w:p>
-    <w:bookmarkStart w:id="29" w:name="_Toc475975024" w:displacedByCustomXml="next"/>
+    <w:bookmarkStart w:id="30" w:name="_Toc477390464" w:displacedByCustomXml="next"/>
     <w:sdt>
       <w:sdtPr>
         <w:rPr>
@@ -19073,7 +18951,7 @@
             </w:rPr>
             <w:t>Referencias</w:t>
           </w:r>
-          <w:bookmarkEnd w:id="29"/>
+          <w:bookmarkEnd w:id="30"/>
         </w:p>
         <w:sdt>
           <w:sdtPr>
@@ -20036,7 +19914,7 @@
 
 <file path=word/numbering.xml><?xml version="1.0" encoding="utf-8"?>
 <w:numbering xmlns:wpc="http://schemas.microsoft.com/office/word/2010/wordprocessingCanvas" xmlns:mc="http://schemas.openxmlformats.org/markup-compatibility/2006" xmlns:o="urn:schemas-microsoft-com:office:office" xmlns:r="http://schemas.openxmlformats.org/officeDocument/2006/relationships" xmlns:m="http://schemas.openxmlformats.org/officeDocument/2006/math" xmlns:v="urn:schemas-microsoft-com:vml" xmlns:wp14="http://schemas.microsoft.com/office/word/2010/wordprocessingDrawing" xmlns:wp="http://schemas.openxmlformats.org/drawingml/2006/wordprocessingDrawing" xmlns:w10="urn:schemas-microsoft-com:office:word" xmlns:w="http://schemas.openxmlformats.org/wordprocessingml/2006/main" xmlns:w14="http://schemas.microsoft.com/office/word/2010/wordml" xmlns:w15="http://schemas.microsoft.com/office/word/2012/wordml" xmlns:wpg="http://schemas.microsoft.com/office/word/2010/wordprocessingGroup" xmlns:wpi="http://schemas.microsoft.com/office/word/2010/wordprocessingInk" xmlns:wne="http://schemas.microsoft.com/office/word/2006/wordml" xmlns:wps="http://schemas.microsoft.com/office/word/2010/wordprocessingShape" mc:Ignorable="w14 w15 wp14">
-  <w:abstractNum w:abstractNumId="0">
+  <w:abstractNum w:abstractNumId="0" w15:restartNumberingAfterBreak="0">
     <w:nsid w:val="014C6BF3"/>
     <w:multiLevelType w:val="hybridMultilevel"/>
     <w:tmpl w:val="1B6ECBE2"/>
@@ -20149,7 +20027,7 @@
       </w:rPr>
     </w:lvl>
   </w:abstractNum>
-  <w:abstractNum w:abstractNumId="1">
+  <w:abstractNum w:abstractNumId="1" w15:restartNumberingAfterBreak="0">
     <w:nsid w:val="043D4DC5"/>
     <w:multiLevelType w:val="hybridMultilevel"/>
     <w:tmpl w:val="34C025A0"/>
@@ -20262,7 +20140,7 @@
       </w:rPr>
     </w:lvl>
   </w:abstractNum>
-  <w:abstractNum w:abstractNumId="2">
+  <w:abstractNum w:abstractNumId="2" w15:restartNumberingAfterBreak="0">
     <w:nsid w:val="0F2072D7"/>
     <w:multiLevelType w:val="hybridMultilevel"/>
     <w:tmpl w:val="DFB47CEA"/>
@@ -20375,7 +20253,7 @@
       </w:rPr>
     </w:lvl>
   </w:abstractNum>
-  <w:abstractNum w:abstractNumId="3">
+  <w:abstractNum w:abstractNumId="3" w15:restartNumberingAfterBreak="0">
     <w:nsid w:val="161E3B13"/>
     <w:multiLevelType w:val="hybridMultilevel"/>
     <w:tmpl w:val="1DF6DE38"/>
@@ -20488,7 +20366,7 @@
       </w:rPr>
     </w:lvl>
   </w:abstractNum>
-  <w:abstractNum w:abstractNumId="4">
+  <w:abstractNum w:abstractNumId="4" w15:restartNumberingAfterBreak="0">
     <w:nsid w:val="18216F97"/>
     <w:multiLevelType w:val="hybridMultilevel"/>
     <w:tmpl w:val="7E2CC81C"/>
@@ -20601,7 +20479,7 @@
       </w:rPr>
     </w:lvl>
   </w:abstractNum>
-  <w:abstractNum w:abstractNumId="5">
+  <w:abstractNum w:abstractNumId="5" w15:restartNumberingAfterBreak="0">
     <w:nsid w:val="19B8687E"/>
     <w:multiLevelType w:val="hybridMultilevel"/>
     <w:tmpl w:val="1480EE5C"/>
@@ -20714,7 +20592,7 @@
       </w:rPr>
     </w:lvl>
   </w:abstractNum>
-  <w:abstractNum w:abstractNumId="6">
+  <w:abstractNum w:abstractNumId="6" w15:restartNumberingAfterBreak="0">
     <w:nsid w:val="19E80754"/>
     <w:multiLevelType w:val="hybridMultilevel"/>
     <w:tmpl w:val="C0BECDFE"/>
@@ -20827,7 +20705,7 @@
       </w:rPr>
     </w:lvl>
   </w:abstractNum>
-  <w:abstractNum w:abstractNumId="7">
+  <w:abstractNum w:abstractNumId="7" w15:restartNumberingAfterBreak="0">
     <w:nsid w:val="1A3C12BA"/>
     <w:multiLevelType w:val="hybridMultilevel"/>
     <w:tmpl w:val="46E07758"/>
@@ -20940,7 +20818,7 @@
       </w:rPr>
     </w:lvl>
   </w:abstractNum>
-  <w:abstractNum w:abstractNumId="8">
+  <w:abstractNum w:abstractNumId="8" w15:restartNumberingAfterBreak="0">
     <w:nsid w:val="1ADC10F5"/>
     <w:multiLevelType w:val="hybridMultilevel"/>
     <w:tmpl w:val="7B8C0740"/>
@@ -21053,7 +20931,7 @@
       </w:rPr>
     </w:lvl>
   </w:abstractNum>
-  <w:abstractNum w:abstractNumId="9">
+  <w:abstractNum w:abstractNumId="9" w15:restartNumberingAfterBreak="0">
     <w:nsid w:val="24B87067"/>
     <w:multiLevelType w:val="hybridMultilevel"/>
     <w:tmpl w:val="E00CB900"/>
@@ -21166,7 +21044,7 @@
       </w:rPr>
     </w:lvl>
   </w:abstractNum>
-  <w:abstractNum w:abstractNumId="10">
+  <w:abstractNum w:abstractNumId="10" w15:restartNumberingAfterBreak="0">
     <w:nsid w:val="25C07058"/>
     <w:multiLevelType w:val="hybridMultilevel"/>
     <w:tmpl w:val="6038D3F4"/>
@@ -21279,7 +21157,7 @@
       </w:rPr>
     </w:lvl>
   </w:abstractNum>
-  <w:abstractNum w:abstractNumId="11">
+  <w:abstractNum w:abstractNumId="11" w15:restartNumberingAfterBreak="0">
     <w:nsid w:val="29402657"/>
     <w:multiLevelType w:val="hybridMultilevel"/>
     <w:tmpl w:val="3E8E5BC6"/>
@@ -21392,7 +21270,7 @@
       </w:rPr>
     </w:lvl>
   </w:abstractNum>
-  <w:abstractNum w:abstractNumId="12">
+  <w:abstractNum w:abstractNumId="12" w15:restartNumberingAfterBreak="0">
     <w:nsid w:val="2EB641C8"/>
     <w:multiLevelType w:val="hybridMultilevel"/>
     <w:tmpl w:val="AEF6B17E"/>
@@ -21505,7 +21383,7 @@
       </w:rPr>
     </w:lvl>
   </w:abstractNum>
-  <w:abstractNum w:abstractNumId="13">
+  <w:abstractNum w:abstractNumId="13" w15:restartNumberingAfterBreak="0">
     <w:nsid w:val="303178A4"/>
     <w:multiLevelType w:val="hybridMultilevel"/>
     <w:tmpl w:val="0F5232F4"/>
@@ -21618,7 +21496,7 @@
       </w:rPr>
     </w:lvl>
   </w:abstractNum>
-  <w:abstractNum w:abstractNumId="14">
+  <w:abstractNum w:abstractNumId="14" w15:restartNumberingAfterBreak="0">
     <w:nsid w:val="36117548"/>
     <w:multiLevelType w:val="hybridMultilevel"/>
     <w:tmpl w:val="537892A2"/>
@@ -21731,7 +21609,7 @@
       </w:rPr>
     </w:lvl>
   </w:abstractNum>
-  <w:abstractNum w:abstractNumId="15">
+  <w:abstractNum w:abstractNumId="15" w15:restartNumberingAfterBreak="0">
     <w:nsid w:val="3A546C76"/>
     <w:multiLevelType w:val="hybridMultilevel"/>
     <w:tmpl w:val="61EC08F0"/>
@@ -21844,7 +21722,7 @@
       </w:rPr>
     </w:lvl>
   </w:abstractNum>
-  <w:abstractNum w:abstractNumId="16">
+  <w:abstractNum w:abstractNumId="16" w15:restartNumberingAfterBreak="0">
     <w:nsid w:val="3CA960B7"/>
     <w:multiLevelType w:val="hybridMultilevel"/>
     <w:tmpl w:val="26B66262"/>
@@ -21957,7 +21835,7 @@
       </w:rPr>
     </w:lvl>
   </w:abstractNum>
-  <w:abstractNum w:abstractNumId="17">
+  <w:abstractNum w:abstractNumId="17" w15:restartNumberingAfterBreak="0">
     <w:nsid w:val="3D164848"/>
     <w:multiLevelType w:val="hybridMultilevel"/>
     <w:tmpl w:val="4928E5C2"/>
@@ -22070,7 +21948,7 @@
       </w:rPr>
     </w:lvl>
   </w:abstractNum>
-  <w:abstractNum w:abstractNumId="18">
+  <w:abstractNum w:abstractNumId="18" w15:restartNumberingAfterBreak="0">
     <w:nsid w:val="3DC45773"/>
     <w:multiLevelType w:val="hybridMultilevel"/>
     <w:tmpl w:val="4C8603E2"/>
@@ -22183,7 +22061,7 @@
       </w:rPr>
     </w:lvl>
   </w:abstractNum>
-  <w:abstractNum w:abstractNumId="19">
+  <w:abstractNum w:abstractNumId="19" w15:restartNumberingAfterBreak="0">
     <w:nsid w:val="3FE56AEB"/>
     <w:multiLevelType w:val="hybridMultilevel"/>
     <w:tmpl w:val="0EAAEDC8"/>
@@ -22296,7 +22174,7 @@
       </w:rPr>
     </w:lvl>
   </w:abstractNum>
-  <w:abstractNum w:abstractNumId="20">
+  <w:abstractNum w:abstractNumId="20" w15:restartNumberingAfterBreak="0">
     <w:nsid w:val="425C0243"/>
     <w:multiLevelType w:val="hybridMultilevel"/>
     <w:tmpl w:val="8B8C2208"/>
@@ -22408,7 +22286,7 @@
       </w:rPr>
     </w:lvl>
   </w:abstractNum>
-  <w:abstractNum w:abstractNumId="21">
+  <w:abstractNum w:abstractNumId="21" w15:restartNumberingAfterBreak="0">
     <w:nsid w:val="451F09A6"/>
     <w:multiLevelType w:val="hybridMultilevel"/>
     <w:tmpl w:val="BD420BAE"/>
@@ -22521,7 +22399,7 @@
       </w:rPr>
     </w:lvl>
   </w:abstractNum>
-  <w:abstractNum w:abstractNumId="22">
+  <w:abstractNum w:abstractNumId="22" w15:restartNumberingAfterBreak="0">
     <w:nsid w:val="50370592"/>
     <w:multiLevelType w:val="hybridMultilevel"/>
     <w:tmpl w:val="AB684920"/>
@@ -22634,7 +22512,7 @@
       </w:rPr>
     </w:lvl>
   </w:abstractNum>
-  <w:abstractNum w:abstractNumId="23">
+  <w:abstractNum w:abstractNumId="23" w15:restartNumberingAfterBreak="0">
     <w:nsid w:val="569F63CD"/>
     <w:multiLevelType w:val="hybridMultilevel"/>
     <w:tmpl w:val="0B4A8E7A"/>
@@ -22747,7 +22625,7 @@
       </w:rPr>
     </w:lvl>
   </w:abstractNum>
-  <w:abstractNum w:abstractNumId="24">
+  <w:abstractNum w:abstractNumId="24" w15:restartNumberingAfterBreak="0">
     <w:nsid w:val="5904494B"/>
     <w:multiLevelType w:val="hybridMultilevel"/>
     <w:tmpl w:val="0212C91A"/>
@@ -22860,7 +22738,7 @@
       </w:rPr>
     </w:lvl>
   </w:abstractNum>
-  <w:abstractNum w:abstractNumId="25">
+  <w:abstractNum w:abstractNumId="25" w15:restartNumberingAfterBreak="0">
     <w:nsid w:val="5AD15CE7"/>
     <w:multiLevelType w:val="hybridMultilevel"/>
     <w:tmpl w:val="C7B866C2"/>
@@ -22973,7 +22851,7 @@
       </w:rPr>
     </w:lvl>
   </w:abstractNum>
-  <w:abstractNum w:abstractNumId="26">
+  <w:abstractNum w:abstractNumId="26" w15:restartNumberingAfterBreak="0">
     <w:nsid w:val="5CC7199A"/>
     <w:multiLevelType w:val="multilevel"/>
     <w:tmpl w:val="D376DBEA"/>
@@ -23086,7 +22964,7 @@
       </w:rPr>
     </w:lvl>
   </w:abstractNum>
-  <w:abstractNum w:abstractNumId="27">
+  <w:abstractNum w:abstractNumId="27" w15:restartNumberingAfterBreak="0">
     <w:nsid w:val="5FB57256"/>
     <w:multiLevelType w:val="multilevel"/>
     <w:tmpl w:val="82986606"/>
@@ -23200,7 +23078,7 @@
       </w:rPr>
     </w:lvl>
   </w:abstractNum>
-  <w:abstractNum w:abstractNumId="28">
+  <w:abstractNum w:abstractNumId="28" w15:restartNumberingAfterBreak="0">
     <w:nsid w:val="61C22301"/>
     <w:multiLevelType w:val="hybridMultilevel"/>
     <w:tmpl w:val="D7EADA28"/>
@@ -23313,7 +23191,7 @@
       </w:rPr>
     </w:lvl>
   </w:abstractNum>
-  <w:abstractNum w:abstractNumId="29">
+  <w:abstractNum w:abstractNumId="29" w15:restartNumberingAfterBreak="0">
     <w:nsid w:val="70750231"/>
     <w:multiLevelType w:val="multilevel"/>
     <w:tmpl w:val="6C2EA68C"/>
@@ -23427,7 +23305,7 @@
       </w:rPr>
     </w:lvl>
   </w:abstractNum>
-  <w:abstractNum w:abstractNumId="30">
+  <w:abstractNum w:abstractNumId="30" w15:restartNumberingAfterBreak="0">
     <w:nsid w:val="72904621"/>
     <w:multiLevelType w:val="hybridMultilevel"/>
     <w:tmpl w:val="6B6C9FCE"/>
@@ -23540,7 +23418,7 @@
       </w:rPr>
     </w:lvl>
   </w:abstractNum>
-  <w:abstractNum w:abstractNumId="31">
+  <w:abstractNum w:abstractNumId="31" w15:restartNumberingAfterBreak="0">
     <w:nsid w:val="768B7C99"/>
     <w:multiLevelType w:val="hybridMultilevel"/>
     <w:tmpl w:val="A192E42A"/>
@@ -23653,7 +23531,7 @@
       </w:rPr>
     </w:lvl>
   </w:abstractNum>
-  <w:abstractNum w:abstractNumId="32">
+  <w:abstractNum w:abstractNumId="32" w15:restartNumberingAfterBreak="0">
     <w:nsid w:val="7C3D029F"/>
     <w:multiLevelType w:val="hybridMultilevel"/>
     <w:tmpl w:val="872C1F48"/>
@@ -23766,7 +23644,7 @@
       </w:rPr>
     </w:lvl>
   </w:abstractNum>
-  <w:abstractNum w:abstractNumId="33">
+  <w:abstractNum w:abstractNumId="33" w15:restartNumberingAfterBreak="0">
     <w:nsid w:val="7FFE7A6D"/>
     <w:multiLevelType w:val="hybridMultilevel"/>
     <w:tmpl w:val="FBF2FC08"/>
@@ -24950,7 +24828,7 @@
               <a:cs typeface="Times New Roman" panose="02020603050405020304" pitchFamily="18" charset="0"/>
             </a:defRPr>
           </a:pPr>
-          <a:endParaRPr lang="es-ES"/>
+          <a:endParaRPr lang="es-CO"/>
         </a:p>
       </c:txPr>
     </c:title>
@@ -25092,7 +24970,7 @@
                     <a:cs typeface="Times New Roman" panose="02020603050405020304" pitchFamily="18" charset="0"/>
                   </a:defRPr>
                 </a:pPr>
-                <a:endParaRPr lang="es-ES"/>
+                <a:endParaRPr lang="es-CO"/>
               </a:p>
             </c:txPr>
             <c:dLblPos val="ctr"/>
@@ -25214,7 +25092,7 @@
               <a:cs typeface="+mn-cs"/>
             </a:defRPr>
           </a:pPr>
-          <a:endParaRPr lang="es-ES"/>
+          <a:endParaRPr lang="es-CO"/>
         </a:p>
       </c:txPr>
     </c:legend>
@@ -25260,7 +25138,7 @@
       <a:pPr>
         <a:defRPr/>
       </a:pPr>
-      <a:endParaRPr lang="es-ES"/>
+      <a:endParaRPr lang="es-CO"/>
     </a:p>
   </c:txPr>
   <c:externalData r:id="rId3">
@@ -25337,7 +25215,7 @@
               <a:cs typeface="+mn-cs"/>
             </a:defRPr>
           </a:pPr>
-          <a:endParaRPr lang="es-ES"/>
+          <a:endParaRPr lang="es-CO"/>
         </a:p>
       </c:txPr>
     </c:title>
@@ -25460,7 +25338,7 @@
                     <a:cs typeface="Times New Roman" panose="02020603050405020304" pitchFamily="18" charset="0"/>
                   </a:defRPr>
                 </a:pPr>
-                <a:endParaRPr lang="es-ES"/>
+                <a:endParaRPr lang="es-CO"/>
               </a:p>
             </c:txPr>
             <c:dLblPos val="ctr"/>
@@ -25576,7 +25454,7 @@
               <a:cs typeface="Times New Roman" panose="02020603050405020304" pitchFamily="18" charset="0"/>
             </a:defRPr>
           </a:pPr>
-          <a:endParaRPr lang="es-ES"/>
+          <a:endParaRPr lang="es-CO"/>
         </a:p>
       </c:txPr>
     </c:legend>
@@ -25622,7 +25500,7 @@
       <a:pPr>
         <a:defRPr/>
       </a:pPr>
-      <a:endParaRPr lang="es-ES"/>
+      <a:endParaRPr lang="es-CO"/>
     </a:p>
   </c:txPr>
   <c:externalData r:id="rId3">
@@ -25699,7 +25577,7 @@
               <a:cs typeface="+mn-cs"/>
             </a:defRPr>
           </a:pPr>
-          <a:endParaRPr lang="es-ES"/>
+          <a:endParaRPr lang="es-CO"/>
         </a:p>
       </c:txPr>
     </c:title>
@@ -25822,7 +25700,7 @@
                     <a:cs typeface="Times New Roman" panose="02020603050405020304" pitchFamily="18" charset="0"/>
                   </a:defRPr>
                 </a:pPr>
-                <a:endParaRPr lang="es-ES"/>
+                <a:endParaRPr lang="es-CO"/>
               </a:p>
             </c:txPr>
             <c:dLblPos val="ctr"/>
@@ -25932,7 +25810,7 @@
               <a:cs typeface="Times New Roman" panose="02020603050405020304" pitchFamily="18" charset="0"/>
             </a:defRPr>
           </a:pPr>
-          <a:endParaRPr lang="es-ES"/>
+          <a:endParaRPr lang="es-CO"/>
         </a:p>
       </c:txPr>
     </c:legend>
@@ -25978,7 +25856,7 @@
       <a:pPr>
         <a:defRPr/>
       </a:pPr>
-      <a:endParaRPr lang="es-ES"/>
+      <a:endParaRPr lang="es-CO"/>
     </a:p>
   </c:txPr>
   <c:externalData r:id="rId3">
@@ -26055,7 +25933,7 @@
               <a:cs typeface="+mn-cs"/>
             </a:defRPr>
           </a:pPr>
-          <a:endParaRPr lang="es-ES"/>
+          <a:endParaRPr lang="es-CO"/>
         </a:p>
       </c:txPr>
     </c:title>
@@ -26178,7 +26056,7 @@
                     <a:cs typeface="Times New Roman" panose="02020603050405020304" pitchFamily="18" charset="0"/>
                   </a:defRPr>
                 </a:pPr>
-                <a:endParaRPr lang="es-ES"/>
+                <a:endParaRPr lang="es-CO"/>
               </a:p>
             </c:txPr>
             <c:dLblPos val="ctr"/>
@@ -26288,7 +26166,7 @@
               <a:cs typeface="Times New Roman" panose="02020603050405020304" pitchFamily="18" charset="0"/>
             </a:defRPr>
           </a:pPr>
-          <a:endParaRPr lang="es-ES"/>
+          <a:endParaRPr lang="es-CO"/>
         </a:p>
       </c:txPr>
     </c:legend>
@@ -26334,7 +26212,7 @@
       <a:pPr>
         <a:defRPr/>
       </a:pPr>
-      <a:endParaRPr lang="es-ES"/>
+      <a:endParaRPr lang="es-CO"/>
     </a:p>
   </c:txPr>
   <c:externalData r:id="rId3">
@@ -26411,7 +26289,7 @@
               <a:cs typeface="+mn-cs"/>
             </a:defRPr>
           </a:pPr>
-          <a:endParaRPr lang="es-ES"/>
+          <a:endParaRPr lang="es-CO"/>
         </a:p>
       </c:txPr>
     </c:title>
@@ -26534,7 +26412,7 @@
                     <a:cs typeface="Times New Roman" panose="02020603050405020304" pitchFamily="18" charset="0"/>
                   </a:defRPr>
                 </a:pPr>
-                <a:endParaRPr lang="es-ES"/>
+                <a:endParaRPr lang="es-CO"/>
               </a:p>
             </c:txPr>
             <c:dLblPos val="ctr"/>
@@ -26644,7 +26522,7 @@
               <a:cs typeface="Times New Roman" panose="02020603050405020304" pitchFamily="18" charset="0"/>
             </a:defRPr>
           </a:pPr>
-          <a:endParaRPr lang="es-ES"/>
+          <a:endParaRPr lang="es-CO"/>
         </a:p>
       </c:txPr>
     </c:legend>
@@ -26690,7 +26568,7 @@
       <a:pPr>
         <a:defRPr/>
       </a:pPr>
-      <a:endParaRPr lang="es-ES"/>
+      <a:endParaRPr lang="es-CO"/>
     </a:p>
   </c:txPr>
   <c:externalData r:id="rId3">
@@ -30932,22 +30810,22 @@
     </dgm:pt>
   </dgm:ptLst>
   <dgm:cxnLst>
+    <dgm:cxn modelId="{96784330-6B91-4A1F-83C3-97F9403050DA}" type="presOf" srcId="{DEDE7BD1-EEA8-45FF-B801-E67524A11633}" destId="{FF2A568A-3C1F-45BB-9F01-36AA26FDF526}" srcOrd="0" destOrd="0" presId="urn:microsoft.com/office/officeart/2005/8/layout/funnel1"/>
+    <dgm:cxn modelId="{A85B4F9E-020D-4770-AA4A-9D0DCE70E639}" type="presOf" srcId="{4B57BBE5-66AC-40C2-A593-75EA4369981B}" destId="{C370DBC6-26A1-4405-B326-0D008AE04EB9}" srcOrd="0" destOrd="0" presId="urn:microsoft.com/office/officeart/2005/8/layout/funnel1"/>
+    <dgm:cxn modelId="{D148B5EF-F1A2-48FA-BB7C-A05E4074CE3D}" srcId="{FFD0A0F6-D37B-4B30-9521-3A426E5AE9ED}" destId="{DEDE7BD1-EEA8-45FF-B801-E67524A11633}" srcOrd="2" destOrd="0" parTransId="{A7880BDE-6E55-4819-93C6-30B18B487EDB}" sibTransId="{6A3128EA-E1BB-4E72-A7F1-A58601F25AB4}"/>
+    <dgm:cxn modelId="{43B85869-58AF-40EC-A93A-6C0F64380117}" type="presOf" srcId="{FFD0A0F6-D37B-4B30-9521-3A426E5AE9ED}" destId="{9C8E863D-62FD-4251-9DD9-B21D07141370}" srcOrd="0" destOrd="0" presId="urn:microsoft.com/office/officeart/2005/8/layout/funnel1"/>
+    <dgm:cxn modelId="{8F561FAD-CC71-49EA-8319-2FD79A958E2D}" type="presOf" srcId="{7709B6EB-E912-4088-BEB0-647A9DE7DCEB}" destId="{7F0E6AFF-71D5-48FB-A93A-17826B55C462}" srcOrd="0" destOrd="0" presId="urn:microsoft.com/office/officeart/2005/8/layout/funnel1"/>
+    <dgm:cxn modelId="{7A773FA3-ADA6-4DC1-9C60-45317568AA19}" srcId="{FFD0A0F6-D37B-4B30-9521-3A426E5AE9ED}" destId="{7709B6EB-E912-4088-BEB0-647A9DE7DCEB}" srcOrd="0" destOrd="0" parTransId="{762106F4-B6A7-403F-A029-07272DACEF00}" sibTransId="{80220448-FE82-4F5E-A740-870303D4FBD2}"/>
     <dgm:cxn modelId="{52F70312-73C0-4216-BA0A-D3B47B0604F9}" srcId="{FFD0A0F6-D37B-4B30-9521-3A426E5AE9ED}" destId="{026D48C9-BD40-4219-9B75-A3DD2638B0EB}" srcOrd="3" destOrd="0" parTransId="{B70AFE89-5398-4E1D-AA4F-5F4DE2EF8D27}" sibTransId="{247AF975-E68B-4405-B590-26170E900BDE}"/>
-    <dgm:cxn modelId="{2B93CA78-C168-4F42-8F07-82DA4F2368C2}" type="presOf" srcId="{7709B6EB-E912-4088-BEB0-647A9DE7DCEB}" destId="{7F0E6AFF-71D5-48FB-A93A-17826B55C462}" srcOrd="0" destOrd="0" presId="urn:microsoft.com/office/officeart/2005/8/layout/funnel1"/>
-    <dgm:cxn modelId="{0641BF2C-9014-4D71-BC67-E0CDE6338A70}" type="presOf" srcId="{FFD0A0F6-D37B-4B30-9521-3A426E5AE9ED}" destId="{9C8E863D-62FD-4251-9DD9-B21D07141370}" srcOrd="0" destOrd="0" presId="urn:microsoft.com/office/officeart/2005/8/layout/funnel1"/>
-    <dgm:cxn modelId="{7A773FA3-ADA6-4DC1-9C60-45317568AA19}" srcId="{FFD0A0F6-D37B-4B30-9521-3A426E5AE9ED}" destId="{7709B6EB-E912-4088-BEB0-647A9DE7DCEB}" srcOrd="0" destOrd="0" parTransId="{762106F4-B6A7-403F-A029-07272DACEF00}" sibTransId="{80220448-FE82-4F5E-A740-870303D4FBD2}"/>
     <dgm:cxn modelId="{30F90AA3-26CC-4865-BC82-6608031B6AA4}" srcId="{FFD0A0F6-D37B-4B30-9521-3A426E5AE9ED}" destId="{4B57BBE5-66AC-40C2-A593-75EA4369981B}" srcOrd="1" destOrd="0" parTransId="{5E7CD08E-BB81-4652-B957-1F6D4A6C06D9}" sibTransId="{287AA656-F0FB-4CCD-A0AE-64D821758EB2}"/>
-    <dgm:cxn modelId="{C0BD8DE5-6FCC-445E-961C-F52DF2AC0ACC}" type="presOf" srcId="{4B57BBE5-66AC-40C2-A593-75EA4369981B}" destId="{C370DBC6-26A1-4405-B326-0D008AE04EB9}" srcOrd="0" destOrd="0" presId="urn:microsoft.com/office/officeart/2005/8/layout/funnel1"/>
-    <dgm:cxn modelId="{E456DB6B-8694-4A28-A563-5EEA1E0D7A0A}" type="presOf" srcId="{DEDE7BD1-EEA8-45FF-B801-E67524A11633}" destId="{FF2A568A-3C1F-45BB-9F01-36AA26FDF526}" srcOrd="0" destOrd="0" presId="urn:microsoft.com/office/officeart/2005/8/layout/funnel1"/>
-    <dgm:cxn modelId="{F1DA1008-0136-449D-9025-57970E5D712B}" type="presOf" srcId="{026D48C9-BD40-4219-9B75-A3DD2638B0EB}" destId="{372A32C5-6603-4C3B-B18E-5AED8C724FA8}" srcOrd="0" destOrd="0" presId="urn:microsoft.com/office/officeart/2005/8/layout/funnel1"/>
-    <dgm:cxn modelId="{D148B5EF-F1A2-48FA-BB7C-A05E4074CE3D}" srcId="{FFD0A0F6-D37B-4B30-9521-3A426E5AE9ED}" destId="{DEDE7BD1-EEA8-45FF-B801-E67524A11633}" srcOrd="2" destOrd="0" parTransId="{A7880BDE-6E55-4819-93C6-30B18B487EDB}" sibTransId="{6A3128EA-E1BB-4E72-A7F1-A58601F25AB4}"/>
-    <dgm:cxn modelId="{E26BA0BD-90A8-491C-BFB4-985D9E645F25}" type="presParOf" srcId="{9C8E863D-62FD-4251-9DD9-B21D07141370}" destId="{2DFFC0DA-78A8-4E0C-BF1A-C5A513305BDB}" srcOrd="0" destOrd="0" presId="urn:microsoft.com/office/officeart/2005/8/layout/funnel1"/>
-    <dgm:cxn modelId="{8E8CDCF6-18DE-47FE-A30A-66E176DFC962}" type="presParOf" srcId="{9C8E863D-62FD-4251-9DD9-B21D07141370}" destId="{181264BF-3D68-4780-AB68-41AF2C158BD9}" srcOrd="1" destOrd="0" presId="urn:microsoft.com/office/officeart/2005/8/layout/funnel1"/>
-    <dgm:cxn modelId="{04A1B85D-D033-46E5-8DB0-D06188F4D80B}" type="presParOf" srcId="{9C8E863D-62FD-4251-9DD9-B21D07141370}" destId="{372A32C5-6603-4C3B-B18E-5AED8C724FA8}" srcOrd="2" destOrd="0" presId="urn:microsoft.com/office/officeart/2005/8/layout/funnel1"/>
-    <dgm:cxn modelId="{C844E30E-5213-4ED5-ACEE-DAEA4C8E8F34}" type="presParOf" srcId="{9C8E863D-62FD-4251-9DD9-B21D07141370}" destId="{FF2A568A-3C1F-45BB-9F01-36AA26FDF526}" srcOrd="3" destOrd="0" presId="urn:microsoft.com/office/officeart/2005/8/layout/funnel1"/>
-    <dgm:cxn modelId="{CB685CB5-F958-41DB-B0B6-1AC44D11AAA4}" type="presParOf" srcId="{9C8E863D-62FD-4251-9DD9-B21D07141370}" destId="{C370DBC6-26A1-4405-B326-0D008AE04EB9}" srcOrd="4" destOrd="0" presId="urn:microsoft.com/office/officeart/2005/8/layout/funnel1"/>
-    <dgm:cxn modelId="{DBF2514C-87B5-43FD-8DEB-FE5A53703665}" type="presParOf" srcId="{9C8E863D-62FD-4251-9DD9-B21D07141370}" destId="{7F0E6AFF-71D5-48FB-A93A-17826B55C462}" srcOrd="5" destOrd="0" presId="urn:microsoft.com/office/officeart/2005/8/layout/funnel1"/>
-    <dgm:cxn modelId="{CEA3CDA0-9A8A-4AA7-9D1E-CD2A682B4A24}" type="presParOf" srcId="{9C8E863D-62FD-4251-9DD9-B21D07141370}" destId="{0B8A3219-CB07-4AE0-A543-0B6D368000BA}" srcOrd="6" destOrd="0" presId="urn:microsoft.com/office/officeart/2005/8/layout/funnel1"/>
+    <dgm:cxn modelId="{537DCC3A-894E-476F-A515-3DFF9E29263F}" type="presOf" srcId="{026D48C9-BD40-4219-9B75-A3DD2638B0EB}" destId="{372A32C5-6603-4C3B-B18E-5AED8C724FA8}" srcOrd="0" destOrd="0" presId="urn:microsoft.com/office/officeart/2005/8/layout/funnel1"/>
+    <dgm:cxn modelId="{0F0605CD-F90F-4AFB-8C22-905BD99671F0}" type="presParOf" srcId="{9C8E863D-62FD-4251-9DD9-B21D07141370}" destId="{2DFFC0DA-78A8-4E0C-BF1A-C5A513305BDB}" srcOrd="0" destOrd="0" presId="urn:microsoft.com/office/officeart/2005/8/layout/funnel1"/>
+    <dgm:cxn modelId="{CEF2C693-3093-497A-B168-3395D6368C8C}" type="presParOf" srcId="{9C8E863D-62FD-4251-9DD9-B21D07141370}" destId="{181264BF-3D68-4780-AB68-41AF2C158BD9}" srcOrd="1" destOrd="0" presId="urn:microsoft.com/office/officeart/2005/8/layout/funnel1"/>
+    <dgm:cxn modelId="{DDB595A4-C44C-4DD4-8188-32ED2424ADEC}" type="presParOf" srcId="{9C8E863D-62FD-4251-9DD9-B21D07141370}" destId="{372A32C5-6603-4C3B-B18E-5AED8C724FA8}" srcOrd="2" destOrd="0" presId="urn:microsoft.com/office/officeart/2005/8/layout/funnel1"/>
+    <dgm:cxn modelId="{73B5CF86-99B8-4947-804A-A468669E65AF}" type="presParOf" srcId="{9C8E863D-62FD-4251-9DD9-B21D07141370}" destId="{FF2A568A-3C1F-45BB-9F01-36AA26FDF526}" srcOrd="3" destOrd="0" presId="urn:microsoft.com/office/officeart/2005/8/layout/funnel1"/>
+    <dgm:cxn modelId="{39D60406-10A4-4435-957D-B51BC705CB83}" type="presParOf" srcId="{9C8E863D-62FD-4251-9DD9-B21D07141370}" destId="{C370DBC6-26A1-4405-B326-0D008AE04EB9}" srcOrd="4" destOrd="0" presId="urn:microsoft.com/office/officeart/2005/8/layout/funnel1"/>
+    <dgm:cxn modelId="{1738F78A-4DC3-4450-89D8-FA44D4FEE605}" type="presParOf" srcId="{9C8E863D-62FD-4251-9DD9-B21D07141370}" destId="{7F0E6AFF-71D5-48FB-A93A-17826B55C462}" srcOrd="5" destOrd="0" presId="urn:microsoft.com/office/officeart/2005/8/layout/funnel1"/>
+    <dgm:cxn modelId="{DC7DDC36-04D4-4C3C-AFAA-B9902F964D8B}" type="presParOf" srcId="{9C8E863D-62FD-4251-9DD9-B21D07141370}" destId="{0B8A3219-CB07-4AE0-A543-0B6D368000BA}" srcOrd="6" destOrd="0" presId="urn:microsoft.com/office/officeart/2005/8/layout/funnel1"/>
   </dgm:cxnLst>
   <dgm:bg/>
   <dgm:whole/>
@@ -33450,7 +33328,7 @@
 </file>
 
 <file path=customXml/itemProps1.xml><?xml version="1.0" encoding="utf-8"?>
-<ds:datastoreItem xmlns:ds="http://schemas.openxmlformats.org/officeDocument/2006/customXml" ds:itemID="{2722BC63-779A-41D1-8A74-4AD72DCDD38E}">
+<ds:datastoreItem xmlns:ds="http://schemas.openxmlformats.org/officeDocument/2006/customXml" ds:itemID="{EC5CFC23-5280-4553-AAE9-90FA8CA6E13A}">
   <ds:schemaRefs>
     <ds:schemaRef ds:uri="http://schemas.openxmlformats.org/officeDocument/2006/bibliography"/>
   </ds:schemaRefs>

</xml_diff>